<commit_message>
adding text-box to homepage
</commit_message>
<xml_diff>
--- a/Draft_TSAF.docx
+++ b/Draft_TSAF.docx
@@ -73,37 +73,7 @@
                 <w:szCs w:val="40"/>
               </w:rPr>
               <w:br/>
-              <w:t xml:space="preserve">The impact of </w:t>
-            </w:r>
-            <w:r>
-              <w:rPr>
-                <w:rFonts w:cs="Times New Roman"/>
-                <w:b/>
-                <w:bCs/>
-                <w:sz w:val="40"/>
-                <w:szCs w:val="40"/>
-              </w:rPr>
-              <w:t xml:space="preserve">Monetary Policy </w:t>
-            </w:r>
-            <w:r>
-              <w:rPr>
-                <w:rFonts w:cs="Times New Roman"/>
-                <w:b/>
-                <w:bCs/>
-                <w:sz w:val="40"/>
-                <w:szCs w:val="40"/>
-              </w:rPr>
-              <w:t>on</w:t>
-            </w:r>
-            <w:r>
-              <w:rPr>
-                <w:rFonts w:cs="Times New Roman"/>
-                <w:b/>
-                <w:bCs/>
-                <w:sz w:val="40"/>
-                <w:szCs w:val="40"/>
-              </w:rPr>
-              <w:t xml:space="preserve"> the Stock Market</w:t>
+              <w:t>The impact of Monetary Policy on the Stock Market</w:t>
             </w:r>
           </w:p>
           <w:p>
@@ -207,14 +177,12 @@
               <w:rPr>
                 <w:rFonts w:cs="Times New Roman"/>
                 <w:sz w:val="28"/>
-                <w:lang w:val="de-CH"/>
               </w:rPr>
             </w:pPr>
             <w:r>
               <w:rPr>
                 <w:rFonts w:cs="Times New Roman"/>
                 <w:sz w:val="28"/>
-                <w:lang w:val="de-CH"/>
               </w:rPr>
               <w:t>Matthias</w:t>
             </w:r>
@@ -222,7 +190,6 @@
               <w:rPr>
                 <w:rFonts w:cs="Times New Roman"/>
                 <w:sz w:val="28"/>
-                <w:lang w:val="de-CH"/>
               </w:rPr>
               <w:t xml:space="preserve"> </w:t>
             </w:r>
@@ -230,7 +197,6 @@
               <w:rPr>
                 <w:rFonts w:cs="Times New Roman"/>
                 <w:sz w:val="28"/>
-                <w:lang w:val="de-CH"/>
               </w:rPr>
               <w:t>Wenger</w:t>
             </w:r>
@@ -240,16 +206,23 @@
               <w:rPr>
                 <w:rFonts w:cs="Times New Roman"/>
                 <w:sz w:val="28"/>
-                <w:lang w:val="de-CH"/>
               </w:rPr>
             </w:pPr>
+            <w:proofErr w:type="spellStart"/>
             <w:r>
               <w:rPr>
                 <w:rFonts w:cs="Times New Roman"/>
                 <w:sz w:val="28"/>
-                <w:lang w:val="de-CH"/>
               </w:rPr>
-              <w:t>Frauenfelderstrasse 81</w:t>
+              <w:t>Frauenfelderstrasse</w:t>
+            </w:r>
+            <w:proofErr w:type="spellEnd"/>
+            <w:r>
+              <w:rPr>
+                <w:rFonts w:cs="Times New Roman"/>
+                <w:sz w:val="28"/>
+              </w:rPr>
+              <w:t xml:space="preserve"> 81</w:t>
             </w:r>
           </w:p>
           <w:p>
@@ -257,14 +230,12 @@
               <w:rPr>
                 <w:rFonts w:cs="Times New Roman"/>
                 <w:sz w:val="28"/>
-                <w:lang w:val="de-CH"/>
               </w:rPr>
             </w:pPr>
             <w:r>
               <w:rPr>
                 <w:rFonts w:cs="Times New Roman"/>
                 <w:sz w:val="28"/>
-                <w:lang w:val="de-CH"/>
               </w:rPr>
               <w:t>CH-8404 Winterthur</w:t>
             </w:r>
@@ -274,7 +245,6 @@
               <w:rPr>
                 <w:rFonts w:cs="Times New Roman"/>
                 <w:sz w:val="28"/>
-                <w:lang w:val="de-CH"/>
               </w:rPr>
             </w:pPr>
             <w:hyperlink r:id="rId12" w:history="1">
@@ -283,7 +253,6 @@
                   <w:rStyle w:val="Hyperlink"/>
                   <w:rFonts w:cs="Times New Roman"/>
                   <w:sz w:val="28"/>
-                  <w:lang w:val="de-CH"/>
                 </w:rPr>
                 <w:t>matthias.wenger@stud.hslu.ch</w:t>
               </w:r>
@@ -294,7 +263,6 @@
               <w:rPr>
                 <w:rFonts w:cs="Times New Roman"/>
                 <w:sz w:val="28"/>
-                <w:lang w:val="de-CH"/>
               </w:rPr>
             </w:pPr>
           </w:p>
@@ -313,7 +281,6 @@
               <w:rPr>
                 <w:rFonts w:cs="Times New Roman"/>
                 <w:sz w:val="28"/>
-                <w:lang w:val="de-CH"/>
               </w:rPr>
             </w:pPr>
           </w:p>
@@ -322,7 +289,6 @@
               <w:rPr>
                 <w:rFonts w:cs="Times New Roman"/>
                 <w:sz w:val="28"/>
-                <w:lang w:val="de-CH"/>
               </w:rPr>
             </w:pPr>
           </w:p>
@@ -331,7 +297,6 @@
               <w:rPr>
                 <w:rFonts w:cs="Times New Roman"/>
                 <w:sz w:val="28"/>
-                <w:lang w:val="de-CH"/>
               </w:rPr>
             </w:pPr>
           </w:p>
@@ -340,7 +305,6 @@
               <w:rPr>
                 <w:rFonts w:cs="Times New Roman"/>
                 <w:sz w:val="28"/>
-                <w:lang w:val="de-CH"/>
               </w:rPr>
             </w:pPr>
           </w:p>
@@ -349,7 +313,6 @@
               <w:rPr>
                 <w:rFonts w:cs="Times New Roman"/>
                 <w:sz w:val="28"/>
-                <w:lang w:val="de-CH"/>
               </w:rPr>
             </w:pPr>
           </w:p>
@@ -358,7 +321,6 @@
               <w:rPr>
                 <w:rFonts w:cs="Times New Roman"/>
                 <w:sz w:val="28"/>
-                <w:lang w:val="de-CH"/>
               </w:rPr>
             </w:pPr>
           </w:p>
@@ -367,7 +329,6 @@
               <w:rPr>
                 <w:rFonts w:cs="Times New Roman"/>
                 <w:sz w:val="28"/>
-                <w:lang w:val="de-CH"/>
               </w:rPr>
             </w:pPr>
           </w:p>
@@ -376,7 +337,6 @@
               <w:rPr>
                 <w:rFonts w:cs="Times New Roman"/>
                 <w:sz w:val="28"/>
-                <w:lang w:val="de-CH"/>
               </w:rPr>
             </w:pPr>
           </w:p>
@@ -385,7 +345,6 @@
               <w:rPr>
                 <w:rFonts w:cs="Times New Roman"/>
                 <w:sz w:val="28"/>
-                <w:lang w:val="de-CH"/>
               </w:rPr>
             </w:pPr>
           </w:p>
@@ -394,7 +353,6 @@
               <w:rPr>
                 <w:rFonts w:cs="Times New Roman"/>
                 <w:sz w:val="28"/>
-                <w:lang w:val="de-CH"/>
               </w:rPr>
             </w:pPr>
           </w:p>
@@ -408,14 +366,12 @@
               <w:rPr>
                 <w:rFonts w:cs="Times New Roman"/>
                 <w:sz w:val="28"/>
-                <w:lang w:val="de-CH"/>
               </w:rPr>
             </w:pPr>
             <w:r>
               <w:rPr>
                 <w:rFonts w:cs="Times New Roman"/>
                 <w:sz w:val="28"/>
-                <w:lang w:val="de-CH"/>
               </w:rPr>
               <w:t>Valentin</w:t>
             </w:r>
@@ -423,34 +379,28 @@
               <w:rPr>
                 <w:rFonts w:cs="Times New Roman"/>
                 <w:sz w:val="28"/>
-                <w:lang w:val="de-CH"/>
               </w:rPr>
               <w:t xml:space="preserve"> </w:t>
             </w:r>
-            <w:proofErr w:type="spellStart"/>
             <w:r>
               <w:rPr>
                 <w:rFonts w:cs="Times New Roman"/>
                 <w:sz w:val="28"/>
-                <w:lang w:val="de-CH"/>
               </w:rPr>
               <w:t>Arbenz</w:t>
             </w:r>
-            <w:proofErr w:type="spellEnd"/>
           </w:p>
           <w:p>
             <w:pPr>
               <w:rPr>
                 <w:rFonts w:cs="Times New Roman"/>
                 <w:sz w:val="28"/>
-                <w:lang w:val="de-CH"/>
               </w:rPr>
             </w:pPr>
             <w:r>
               <w:rPr>
                 <w:rFonts w:cs="Times New Roman"/>
                 <w:sz w:val="28"/>
-                <w:lang w:val="de-CH"/>
               </w:rPr>
               <w:t>XX</w:t>
             </w:r>
@@ -460,14 +410,12 @@
               <w:rPr>
                 <w:rFonts w:cs="Times New Roman"/>
                 <w:sz w:val="28"/>
-                <w:lang w:val="de-CH"/>
               </w:rPr>
             </w:pPr>
             <w:r>
               <w:rPr>
                 <w:rFonts w:cs="Times New Roman"/>
                 <w:sz w:val="28"/>
-                <w:lang w:val="de-CH"/>
               </w:rPr>
               <w:t>CH-</w:t>
             </w:r>
@@ -476,7 +424,6 @@
               <w:rPr>
                 <w:rFonts w:cs="Times New Roman"/>
                 <w:sz w:val="28"/>
-                <w:lang w:val="de-CH"/>
               </w:rPr>
               <w:t>XXXX  XX</w:t>
             </w:r>
@@ -487,7 +434,6 @@
               <w:rPr>
                 <w:rFonts w:cs="Times New Roman"/>
                 <w:sz w:val="28"/>
-                <w:lang w:val="de-CH"/>
               </w:rPr>
             </w:pPr>
             <w:hyperlink r:id="rId13" w:history="1">
@@ -496,18 +442,8 @@
                   <w:rStyle w:val="Hyperlink"/>
                   <w:rFonts w:cs="Times New Roman"/>
                   <w:sz w:val="28"/>
-                  <w:lang w:val="de-CH"/>
                 </w:rPr>
-                <w:t>valentin.arbenz</w:t>
-              </w:r>
-              <w:r>
-                <w:rPr>
-                  <w:rStyle w:val="Hyperlink"/>
-                  <w:rFonts w:cs="Times New Roman"/>
-                  <w:sz w:val="28"/>
-                  <w:lang w:val="de-CH"/>
-                </w:rPr>
-                <w:t>@stud.hslu.ch</w:t>
+                <w:t>valentin.arbenz@stud.hslu.ch</w:t>
               </w:r>
             </w:hyperlink>
           </w:p>
@@ -516,7 +452,6 @@
               <w:rPr>
                 <w:rFonts w:cs="Times New Roman"/>
                 <w:sz w:val="28"/>
-                <w:lang w:val="de-CH"/>
               </w:rPr>
             </w:pPr>
           </w:p>
@@ -716,7 +651,7 @@
           <w:noProof/>
           <w:sz w:val="24"/>
           <w:szCs w:val="24"/>
-          <w:lang w:val="de-CH" w:eastAsia="de-DE"/>
+          <w:lang w:eastAsia="de-DE"/>
         </w:rPr>
       </w:pPr>
       <w:r>
@@ -751,7 +686,7 @@
             <w:noProof/>
             <w:sz w:val="24"/>
             <w:szCs w:val="24"/>
-            <w:lang w:val="de-CH" w:eastAsia="de-DE"/>
+            <w:lang w:eastAsia="de-DE"/>
           </w:rPr>
           <w:tab/>
         </w:r>
@@ -823,7 +758,7 @@
           <w:noProof/>
           <w:sz w:val="24"/>
           <w:szCs w:val="24"/>
-          <w:lang w:val="de-CH" w:eastAsia="de-DE"/>
+          <w:lang w:eastAsia="de-DE"/>
         </w:rPr>
       </w:pPr>
       <w:hyperlink w:anchor="_Toc71286579" w:history="1">
@@ -840,7 +775,7 @@
             <w:noProof/>
             <w:sz w:val="24"/>
             <w:szCs w:val="24"/>
-            <w:lang w:val="de-CH" w:eastAsia="de-DE"/>
+            <w:lang w:eastAsia="de-DE"/>
           </w:rPr>
           <w:tab/>
         </w:r>
@@ -912,7 +847,7 @@
           <w:noProof/>
           <w:sz w:val="24"/>
           <w:szCs w:val="24"/>
-          <w:lang w:val="de-CH" w:eastAsia="de-DE"/>
+          <w:lang w:eastAsia="de-DE"/>
         </w:rPr>
       </w:pPr>
       <w:hyperlink w:anchor="_Toc71286580" w:history="1">
@@ -929,7 +864,7 @@
             <w:noProof/>
             <w:sz w:val="24"/>
             <w:szCs w:val="24"/>
-            <w:lang w:val="de-CH" w:eastAsia="de-DE"/>
+            <w:lang w:eastAsia="de-DE"/>
           </w:rPr>
           <w:tab/>
         </w:r>
@@ -1001,7 +936,7 @@
           <w:noProof/>
           <w:sz w:val="24"/>
           <w:szCs w:val="24"/>
-          <w:lang w:val="de-CH" w:eastAsia="de-DE"/>
+          <w:lang w:eastAsia="de-DE"/>
         </w:rPr>
       </w:pPr>
       <w:hyperlink w:anchor="_Toc71286581" w:history="1">
@@ -1018,7 +953,7 @@
             <w:noProof/>
             <w:sz w:val="24"/>
             <w:szCs w:val="24"/>
-            <w:lang w:val="de-CH" w:eastAsia="de-DE"/>
+            <w:lang w:eastAsia="de-DE"/>
           </w:rPr>
           <w:tab/>
         </w:r>
@@ -1090,7 +1025,7 @@
           <w:noProof/>
           <w:sz w:val="24"/>
           <w:szCs w:val="24"/>
-          <w:lang w:val="de-CH" w:eastAsia="de-DE"/>
+          <w:lang w:eastAsia="de-DE"/>
         </w:rPr>
       </w:pPr>
       <w:hyperlink w:anchor="_Toc71286582" w:history="1">
@@ -1107,7 +1042,7 @@
             <w:noProof/>
             <w:sz w:val="24"/>
             <w:szCs w:val="24"/>
-            <w:lang w:val="de-CH" w:eastAsia="de-DE"/>
+            <w:lang w:eastAsia="de-DE"/>
           </w:rPr>
           <w:tab/>
         </w:r>
@@ -1179,7 +1114,7 @@
           <w:noProof/>
           <w:sz w:val="24"/>
           <w:szCs w:val="24"/>
-          <w:lang w:val="de-CH" w:eastAsia="de-DE"/>
+          <w:lang w:eastAsia="de-DE"/>
         </w:rPr>
       </w:pPr>
       <w:hyperlink w:anchor="_Toc71286583" w:history="1">
@@ -1196,7 +1131,7 @@
             <w:noProof/>
             <w:sz w:val="24"/>
             <w:szCs w:val="24"/>
-            <w:lang w:val="de-CH" w:eastAsia="de-DE"/>
+            <w:lang w:eastAsia="de-DE"/>
           </w:rPr>
           <w:tab/>
         </w:r>
@@ -1268,7 +1203,7 @@
           <w:noProof/>
           <w:sz w:val="24"/>
           <w:szCs w:val="24"/>
-          <w:lang w:val="de-CH" w:eastAsia="de-DE"/>
+          <w:lang w:eastAsia="de-DE"/>
         </w:rPr>
       </w:pPr>
       <w:hyperlink w:anchor="_Toc71286584" w:history="1">
@@ -1285,7 +1220,7 @@
             <w:noProof/>
             <w:sz w:val="24"/>
             <w:szCs w:val="24"/>
-            <w:lang w:val="de-CH" w:eastAsia="de-DE"/>
+            <w:lang w:eastAsia="de-DE"/>
           </w:rPr>
           <w:tab/>
         </w:r>
@@ -1357,7 +1292,7 @@
           <w:noProof/>
           <w:sz w:val="24"/>
           <w:szCs w:val="24"/>
-          <w:lang w:val="de-CH" w:eastAsia="de-DE"/>
+          <w:lang w:eastAsia="de-DE"/>
         </w:rPr>
       </w:pPr>
       <w:hyperlink w:anchor="_Toc71286585" w:history="1">
@@ -1374,7 +1309,7 @@
             <w:noProof/>
             <w:sz w:val="24"/>
             <w:szCs w:val="24"/>
-            <w:lang w:val="de-CH" w:eastAsia="de-DE"/>
+            <w:lang w:eastAsia="de-DE"/>
           </w:rPr>
           <w:tab/>
         </w:r>
@@ -1446,7 +1381,7 @@
           <w:noProof/>
           <w:sz w:val="24"/>
           <w:szCs w:val="24"/>
-          <w:lang w:val="de-CH" w:eastAsia="de-DE"/>
+          <w:lang w:eastAsia="de-DE"/>
         </w:rPr>
       </w:pPr>
       <w:hyperlink w:anchor="_Toc71286586" w:history="1">
@@ -1463,7 +1398,7 @@
             <w:noProof/>
             <w:sz w:val="24"/>
             <w:szCs w:val="24"/>
-            <w:lang w:val="de-CH" w:eastAsia="de-DE"/>
+            <w:lang w:eastAsia="de-DE"/>
           </w:rPr>
           <w:tab/>
         </w:r>
@@ -1550,7 +1485,6 @@
           <w:rFonts w:cs="Times New Roman"/>
           <w:b/>
           <w:bCs/>
-          <w:lang w:val="de-CH"/>
         </w:rPr>
       </w:pPr>
       <w:bookmarkStart w:id="4" w:name="MacroStartPosition"/>
@@ -1560,76 +1494,48 @@
           <w:rFonts w:cs="Times New Roman"/>
           <w:b/>
           <w:bCs/>
-          <w:lang w:val="de-CH"/>
-        </w:rPr>
-        <w:t xml:space="preserve">List </w:t>
-      </w:r>
-      <w:proofErr w:type="spellStart"/>
+        </w:rPr>
+        <w:t xml:space="preserve">List of </w:t>
+      </w:r>
       <w:r>
         <w:rPr>
           <w:rFonts w:cs="Times New Roman"/>
           <w:b/>
           <w:bCs/>
-          <w:lang w:val="de-CH"/>
-        </w:rPr>
-        <w:t>of</w:t>
-      </w:r>
-      <w:proofErr w:type="spellEnd"/>
+        </w:rPr>
+        <w:t>F</w:t>
+      </w:r>
       <w:r>
         <w:rPr>
           <w:rFonts w:cs="Times New Roman"/>
           <w:b/>
           <w:bCs/>
-          <w:lang w:val="de-CH"/>
-        </w:rPr>
-        <w:t xml:space="preserve"> </w:t>
-      </w:r>
-      <w:proofErr w:type="spellStart"/>
-      <w:r>
+        </w:rPr>
+        <w:t>igures</w:t>
+      </w:r>
+    </w:p>
+    <w:p>
+      <w:pPr>
         <w:rPr>
           <w:rFonts w:cs="Times New Roman"/>
-          <w:b/>
-          <w:bCs/>
-          <w:lang w:val="de-CH"/>
-        </w:rPr>
-        <w:t>F</w:t>
-      </w:r>
-      <w:r>
+        </w:rPr>
+      </w:pPr>
+    </w:p>
+    <w:p>
+      <w:pPr>
         <w:rPr>
           <w:rFonts w:cs="Times New Roman"/>
-          <w:b/>
-          <w:bCs/>
-          <w:lang w:val="de-CH"/>
-        </w:rPr>
-        <w:t>igures</w:t>
-      </w:r>
-      <w:proofErr w:type="spellEnd"/>
-    </w:p>
-    <w:p>
-      <w:pPr>
+        </w:rPr>
+      </w:pPr>
+      <w:r>
         <w:rPr>
           <w:rFonts w:cs="Times New Roman"/>
-          <w:lang w:val="de-CH"/>
-        </w:rPr>
-      </w:pPr>
-    </w:p>
-    <w:p>
-      <w:pPr>
+        </w:rPr>
+        <w:fldChar w:fldCharType="begin"/>
+      </w:r>
+      <w:r>
         <w:rPr>
           <w:rFonts w:cs="Times New Roman"/>
-          <w:lang w:val="de-CH"/>
-        </w:rPr>
-      </w:pPr>
-      <w:r>
-        <w:rPr>
-          <w:rFonts w:cs="Times New Roman"/>
-        </w:rPr>
-        <w:fldChar w:fldCharType="begin"/>
-      </w:r>
-      <w:r>
-        <w:rPr>
-          <w:rFonts w:cs="Times New Roman"/>
-          <w:lang w:val="de-CH"/>
         </w:rPr>
         <w:instrText xml:space="preserve"> TOC \h \z \c "Figure" </w:instrText>
       </w:r>
@@ -1645,7 +1551,6 @@
           <w:b/>
           <w:bCs/>
           <w:noProof/>
-          <w:lang w:val="de-DE"/>
         </w:rPr>
         <w:t>Es konnten keine Einträge für ein Abbildungsverzeichnis gefunden werden.</w:t>
       </w:r>
@@ -1660,7 +1565,6 @@
       <w:pPr>
         <w:rPr>
           <w:rFonts w:cs="Times New Roman"/>
-          <w:lang w:val="de-CH"/>
         </w:rPr>
       </w:pPr>
     </w:p>
@@ -1668,7 +1572,6 @@
       <w:pPr>
         <w:rPr>
           <w:rFonts w:cs="Times New Roman"/>
-          <w:lang w:val="de-CH"/>
         </w:rPr>
       </w:pPr>
     </w:p>
@@ -1676,7 +1579,6 @@
       <w:pPr>
         <w:rPr>
           <w:rFonts w:cs="Times New Roman"/>
-          <w:lang w:val="de-CH"/>
         </w:rPr>
       </w:pPr>
     </w:p>
@@ -1684,7 +1586,6 @@
       <w:pPr>
         <w:rPr>
           <w:rFonts w:cs="Times New Roman"/>
-          <w:lang w:val="de-CH"/>
         </w:rPr>
       </w:pPr>
     </w:p>
@@ -1692,7 +1593,6 @@
       <w:pPr>
         <w:rPr>
           <w:rFonts w:cs="Times New Roman"/>
-          <w:lang w:val="de-CH"/>
         </w:rPr>
       </w:pPr>
     </w:p>
@@ -1700,7 +1600,6 @@
       <w:pPr>
         <w:rPr>
           <w:rFonts w:cs="Times New Roman"/>
-          <w:lang w:val="de-CH"/>
         </w:rPr>
       </w:pPr>
     </w:p>
@@ -1708,7 +1607,6 @@
       <w:pPr>
         <w:rPr>
           <w:rFonts w:cs="Times New Roman"/>
-          <w:lang w:val="de-CH"/>
         </w:rPr>
       </w:pPr>
     </w:p>
@@ -1775,6 +1673,9 @@
                 <w:rFonts w:cs="Times New Roman"/>
               </w:rPr>
             </w:pPr>
+            <w:r>
+              <w:t>DCF</w:t>
+            </w:r>
           </w:p>
         </w:tc>
         <w:tc>
@@ -1787,6 +1688,18 @@
                 <w:rFonts w:cs="Times New Roman"/>
               </w:rPr>
             </w:pPr>
+            <w:r>
+              <w:t>Discounted C</w:t>
+            </w:r>
+            <w:r>
+              <w:t>ash</w:t>
+            </w:r>
+            <w:r>
+              <w:t xml:space="preserve"> F</w:t>
+            </w:r>
+            <w:r>
+              <w:t xml:space="preserve">low </w:t>
+            </w:r>
           </w:p>
         </w:tc>
       </w:tr>
@@ -1932,7 +1845,7 @@
           <w:rFonts w:eastAsia="Times New Roman" w:cs="Times New Roman"/>
           <w:sz w:val="24"/>
           <w:szCs w:val="24"/>
-          <w:lang w:val="de-CH" w:eastAsia="de-DE"/>
+          <w:lang w:eastAsia="de-DE"/>
         </w:rPr>
       </w:pPr>
       <w:r>
@@ -1943,7 +1856,7 @@
           <w:rFonts w:eastAsia="Times New Roman" w:cs="Times New Roman"/>
           <w:sz w:val="24"/>
           <w:szCs w:val="24"/>
-          <w:lang w:val="de-CH" w:eastAsia="de-DE"/>
+          <w:lang w:eastAsia="de-DE"/>
         </w:rPr>
         <w:fldChar w:fldCharType="begin"/>
       </w:r>
@@ -1952,7 +1865,7 @@
           <w:rFonts w:eastAsia="Times New Roman" w:cs="Times New Roman"/>
           <w:sz w:val="24"/>
           <w:szCs w:val="24"/>
-          <w:lang w:val="de-CH" w:eastAsia="de-DE"/>
+          <w:lang w:eastAsia="de-DE"/>
         </w:rPr>
         <w:instrText xml:space="preserve"> INCLUDEPICTURE "/var/folders/7j/s_6g6l5d3zs284fcqd917_v40000gn/T/com.microsoft.Word/WebArchiveCopyPasteTempFiles/plot_zoom_png?width=1063&amp;height=769" \* MERGEFORMATINET </w:instrText>
       </w:r>
@@ -1961,7 +1874,7 @@
           <w:rFonts w:eastAsia="Times New Roman" w:cs="Times New Roman"/>
           <w:sz w:val="24"/>
           <w:szCs w:val="24"/>
-          <w:lang w:val="de-CH" w:eastAsia="de-DE"/>
+          <w:lang w:eastAsia="de-DE"/>
         </w:rPr>
         <w:fldChar w:fldCharType="separate"/>
       </w:r>
@@ -1971,7 +1884,7 @@
           <w:noProof/>
           <w:sz w:val="24"/>
           <w:szCs w:val="24"/>
-          <w:lang w:val="de-CH" w:eastAsia="de-DE"/>
+          <w:lang w:eastAsia="de-DE"/>
         </w:rPr>
         <w:drawing>
           <wp:inline distT="0" distB="0" distL="0" distR="0" wp14:anchorId="4409F00D" wp14:editId="6024AF32">
@@ -2027,7 +1940,7 @@
           <w:rFonts w:eastAsia="Times New Roman" w:cs="Times New Roman"/>
           <w:sz w:val="24"/>
           <w:szCs w:val="24"/>
-          <w:lang w:val="de-CH" w:eastAsia="de-DE"/>
+          <w:lang w:eastAsia="de-DE"/>
         </w:rPr>
         <w:fldChar w:fldCharType="end"/>
       </w:r>
@@ -2062,16 +1975,7 @@
           <w:szCs w:val="24"/>
           <w:lang w:eastAsia="de-DE"/>
         </w:rPr>
-        <w:t>Efficient market hypothesis</w:t>
-      </w:r>
-      <w:r>
-        <w:rPr>
-          <w:rFonts w:eastAsia="Times New Roman" w:cs="Times New Roman"/>
-          <w:sz w:val="24"/>
-          <w:szCs w:val="24"/>
-          <w:lang w:eastAsia="de-DE"/>
-        </w:rPr>
-        <w:t xml:space="preserve">: </w:t>
+        <w:t xml:space="preserve">Efficient market hypothesis: </w:t>
       </w:r>
       <w:r>
         <w:rPr>
@@ -2100,14 +2004,7 @@
           <w:rFonts w:eastAsia="Times New Roman" w:cs="Times New Roman"/>
           <w:lang w:eastAsia="de-DE"/>
         </w:rPr>
-        <w:t>“</w:t>
-      </w:r>
-      <w:r>
-        <w:rPr>
-          <w:rFonts w:eastAsia="Times New Roman" w:cs="Times New Roman"/>
-          <w:lang w:eastAsia="de-DE"/>
-        </w:rPr>
-        <w:t xml:space="preserve">Broader financial markets though, for example the stock market, government and corporate bond markets, mortgage markets, foreign exchange markets, are quick to incorporate new information. Therefore, a more direct and immediate effect of changes in the monetary policy instruments may be identified using financial data. Identifying the link between monetary policy and financial asset prices is highly important to gain a better insight in the transmission mechanism of monetary policy, since changes in asset prices play a key role in several channels. </w:t>
+        <w:t xml:space="preserve">“Broader financial markets though, for example the stock market, government and corporate bond markets, mortgage markets, foreign exchange markets, are quick to incorporate new information. Therefore, a more direct and immediate effect of changes in the monetary policy instruments may be identified using financial data. Identifying the link between monetary policy and financial asset prices is highly important to gain a better insight in the transmission mechanism of monetary policy, since changes in asset prices play a key role in several channels. </w:t>
       </w:r>
       <w:proofErr w:type="gramStart"/>
       <w:r>
@@ -2162,13 +2059,8 @@
         <w:pStyle w:val="Fliesstext1"/>
       </w:pPr>
       <w:r>
-        <w:t xml:space="preserve">WHAT IS THE IMPACT OF MONETARY POLICY ON STOCK </w:t>
-      </w:r>
-      <w:proofErr w:type="spellStart"/>
-      <w:r>
-        <w:t>MARKET?</w:t>
-      </w:r>
-      <w:proofErr w:type="spellEnd"/>
+        <w:t>WHAT IS THE IMPACT OF MONETARY POLICY ON STOCK MARKET?</w:t>
+      </w:r>
       <w:r>
         <w:br/>
         <w:t>We are going to investigate the relationship between</w:t>
@@ -2213,13 +2105,821 @@
     <w:p>
       <w:pPr>
         <w:pStyle w:val="Fliesstext1"/>
+      </w:pPr>
+      <w:r>
+        <w:t>The discounted cashflow (DCF) model shows that there is a direct relationship between interest rates and stock prices. In the DCF Model the stock price (</w:t>
+      </w:r>
+      <m:oMath>
+        <m:sSub>
+          <m:sSubPr>
+            <m:ctrlPr>
+              <w:rPr>
+                <w:rFonts w:ascii="Cambria Math" w:hAnsi="Cambria Math"/>
+                <w:i/>
+              </w:rPr>
+            </m:ctrlPr>
+          </m:sSubPr>
+          <m:e>
+            <m:r>
+              <w:rPr>
+                <w:rFonts w:ascii="Cambria Math" w:hAnsi="Cambria Math"/>
+              </w:rPr>
+              <m:t>S</m:t>
+            </m:r>
+          </m:e>
+          <m:sub>
+            <m:r>
+              <w:rPr>
+                <w:rFonts w:ascii="Cambria Math" w:hAnsi="Cambria Math"/>
+              </w:rPr>
+              <m:t>t</m:t>
+            </m:r>
+          </m:sub>
+        </m:sSub>
+        <m:r>
+          <w:rPr>
+            <w:rFonts w:ascii="Cambria Math" w:hAnsi="Cambria Math"/>
+          </w:rPr>
+          <m:t>)</m:t>
+        </m:r>
+      </m:oMath>
+      <w:r>
+        <w:rPr>
+          <w:rFonts w:eastAsiaTheme="minorEastAsia"/>
+        </w:rPr>
+        <w:t xml:space="preserve"> is the present value of expected future dividends </w:t>
+      </w:r>
+      <m:oMath>
+        <m:r>
+          <w:rPr>
+            <w:rFonts w:ascii="Cambria Math" w:eastAsiaTheme="minorEastAsia" w:hAnsi="Cambria Math"/>
+          </w:rPr>
+          <m:t>(</m:t>
+        </m:r>
+        <m:sSub>
+          <m:sSubPr>
+            <m:ctrlPr>
+              <w:rPr>
+                <w:rFonts w:ascii="Cambria Math" w:hAnsi="Cambria Math"/>
+                <w:i/>
+              </w:rPr>
+            </m:ctrlPr>
+          </m:sSubPr>
+          <m:e>
+            <m:r>
+              <w:rPr>
+                <w:rFonts w:ascii="Cambria Math" w:hAnsi="Cambria Math"/>
+              </w:rPr>
+              <m:t>D</m:t>
+            </m:r>
+          </m:e>
+          <m:sub>
+            <m:r>
+              <w:rPr>
+                <w:rFonts w:ascii="Cambria Math" w:hAnsi="Cambria Math"/>
+              </w:rPr>
+              <m:t>t+j</m:t>
+            </m:r>
+          </m:sub>
+        </m:sSub>
+        <m:r>
+          <w:rPr>
+            <w:rFonts w:ascii="Cambria Math" w:hAnsi="Cambria Math"/>
+          </w:rPr>
+          <m:t>)</m:t>
+        </m:r>
+      </m:oMath>
+      <w:r>
+        <w:rPr>
+          <w:rFonts w:eastAsiaTheme="minorEastAsia"/>
+        </w:rPr>
+        <w:t>. (</w:t>
+      </w:r>
+      <w:r>
+        <w:t xml:space="preserve">Ioannidis &amp; </w:t>
+      </w:r>
+      <w:proofErr w:type="spellStart"/>
+      <w:r>
+        <w:t>Kontonikas</w:t>
+      </w:r>
+      <w:proofErr w:type="spellEnd"/>
+      <w:r>
+        <w:t>, 2006). We use the simplified DCF-model:</w:t>
+      </w:r>
+    </w:p>
+    <w:p>
+      <w:pPr>
+        <w:pStyle w:val="Fliesstext1"/>
+      </w:pPr>
+    </w:p>
+    <w:p>
+      <w:pPr>
+        <w:pStyle w:val="Fliesstext1"/>
+        <w:rPr>
+          <w:rFonts w:eastAsiaTheme="minorEastAsia"/>
+        </w:rPr>
+      </w:pPr>
+      <m:oMathPara>
+        <m:oMath>
+          <m:sSub>
+            <m:sSubPr>
+              <m:ctrlPr>
+                <w:rPr>
+                  <w:rFonts w:ascii="Cambria Math" w:hAnsi="Cambria Math"/>
+                  <w:i/>
+                </w:rPr>
+              </m:ctrlPr>
+            </m:sSubPr>
+            <m:e>
+              <m:r>
+                <w:rPr>
+                  <w:rFonts w:ascii="Cambria Math" w:hAnsi="Cambria Math"/>
+                </w:rPr>
+                <m:t>S</m:t>
+              </m:r>
+            </m:e>
+            <m:sub>
+              <m:r>
+                <w:rPr>
+                  <w:rFonts w:ascii="Cambria Math" w:hAnsi="Cambria Math"/>
+                </w:rPr>
+                <m:t>t=</m:t>
+              </m:r>
+            </m:sub>
+          </m:sSub>
+          <m:sSub>
+            <m:sSubPr>
+              <m:ctrlPr>
+                <w:rPr>
+                  <w:rFonts w:ascii="Cambria Math" w:hAnsi="Cambria Math"/>
+                  <w:i/>
+                </w:rPr>
+              </m:ctrlPr>
+            </m:sSubPr>
+            <m:e>
+              <m:r>
+                <w:rPr>
+                  <w:rFonts w:ascii="Cambria Math" w:hAnsi="Cambria Math"/>
+                </w:rPr>
+                <m:t>E</m:t>
+              </m:r>
+            </m:e>
+            <m:sub>
+              <m:r>
+                <w:rPr>
+                  <w:rFonts w:ascii="Cambria Math" w:hAnsi="Cambria Math"/>
+                </w:rPr>
+                <m:t>t</m:t>
+              </m:r>
+            </m:sub>
+          </m:sSub>
+          <m:d>
+            <m:dPr>
+              <m:begChr m:val="["/>
+              <m:endChr m:val="]"/>
+              <m:ctrlPr>
+                <w:rPr>
+                  <w:rFonts w:ascii="Cambria Math" w:hAnsi="Cambria Math"/>
+                  <w:i/>
+                </w:rPr>
+              </m:ctrlPr>
+            </m:dPr>
+            <m:e>
+              <m:nary>
+                <m:naryPr>
+                  <m:chr m:val="∑"/>
+                  <m:limLoc m:val="subSup"/>
+                  <m:ctrlPr>
+                    <w:rPr>
+                      <w:rFonts w:ascii="Cambria Math" w:hAnsi="Cambria Math"/>
+                      <w:i/>
+                    </w:rPr>
+                  </m:ctrlPr>
+                </m:naryPr>
+                <m:sub>
+                  <m:r>
+                    <w:rPr>
+                      <w:rFonts w:ascii="Cambria Math" w:hAnsi="Cambria Math"/>
+                    </w:rPr>
+                    <m:t>j=1</m:t>
+                  </m:r>
+                </m:sub>
+                <m:sup>
+                  <m:r>
+                    <w:rPr>
+                      <w:rFonts w:ascii="Cambria Math" w:hAnsi="Cambria Math"/>
+                    </w:rPr>
+                    <m:t>k</m:t>
+                  </m:r>
+                </m:sup>
+                <m:e>
+                  <m:sSup>
+                    <m:sSupPr>
+                      <m:ctrlPr>
+                        <w:rPr>
+                          <w:rFonts w:ascii="Cambria Math" w:hAnsi="Cambria Math"/>
+                          <w:i/>
+                        </w:rPr>
+                      </m:ctrlPr>
+                    </m:sSupPr>
+                    <m:e>
+                      <m:d>
+                        <m:dPr>
+                          <m:ctrlPr>
+                            <w:rPr>
+                              <w:rFonts w:ascii="Cambria Math" w:hAnsi="Cambria Math"/>
+                              <w:i/>
+                            </w:rPr>
+                          </m:ctrlPr>
+                        </m:dPr>
+                        <m:e>
+                          <m:f>
+                            <m:fPr>
+                              <m:ctrlPr>
+                                <w:rPr>
+                                  <w:rFonts w:ascii="Cambria Math" w:hAnsi="Cambria Math"/>
+                                  <w:i/>
+                                </w:rPr>
+                              </m:ctrlPr>
+                            </m:fPr>
+                            <m:num>
+                              <m:r>
+                                <w:rPr>
+                                  <w:rFonts w:ascii="Cambria Math" w:hAnsi="Cambria Math"/>
+                                </w:rPr>
+                                <m:t>1</m:t>
+                              </m:r>
+                            </m:num>
+                            <m:den>
+                              <m:r>
+                                <w:rPr>
+                                  <w:rFonts w:ascii="Cambria Math" w:hAnsi="Cambria Math"/>
+                                </w:rPr>
+                                <m:t>1+R</m:t>
+                              </m:r>
+                            </m:den>
+                          </m:f>
+                        </m:e>
+                      </m:d>
+                    </m:e>
+                    <m:sup>
+                      <m:r>
+                        <w:rPr>
+                          <w:rFonts w:ascii="Cambria Math" w:hAnsi="Cambria Math"/>
+                        </w:rPr>
+                        <m:t>j</m:t>
+                      </m:r>
+                    </m:sup>
+                  </m:sSup>
+                </m:e>
+              </m:nary>
+              <m:r>
+                <w:rPr>
+                  <w:rFonts w:ascii="Cambria Math" w:hAnsi="Cambria Math"/>
+                </w:rPr>
+                <m:t xml:space="preserve"> </m:t>
+              </m:r>
+              <m:sSub>
+                <m:sSubPr>
+                  <m:ctrlPr>
+                    <w:rPr>
+                      <w:rFonts w:ascii="Cambria Math" w:hAnsi="Cambria Math"/>
+                      <w:i/>
+                    </w:rPr>
+                  </m:ctrlPr>
+                </m:sSubPr>
+                <m:e>
+                  <m:r>
+                    <w:rPr>
+                      <w:rFonts w:ascii="Cambria Math" w:hAnsi="Cambria Math"/>
+                    </w:rPr>
+                    <m:t>D</m:t>
+                  </m:r>
+                </m:e>
+                <m:sub>
+                  <m:r>
+                    <w:rPr>
+                      <w:rFonts w:ascii="Cambria Math" w:hAnsi="Cambria Math"/>
+                    </w:rPr>
+                    <m:t>t+j</m:t>
+                  </m:r>
+                </m:sub>
+              </m:sSub>
+            </m:e>
+          </m:d>
+        </m:oMath>
+      </m:oMathPara>
+    </w:p>
+    <w:p>
+      <w:pPr>
+        <w:pStyle w:val="Fliesstext1"/>
+      </w:pPr>
+    </w:p>
+    <w:p>
+      <w:pPr>
+        <w:pStyle w:val="Fliesstext1"/>
+        <w:rPr>
+          <w:rFonts w:eastAsiaTheme="minorEastAsia"/>
+        </w:rPr>
+      </w:pPr>
+      <w:r>
+        <w:t xml:space="preserve">Where </w:t>
+      </w:r>
+      <m:oMath>
+        <m:sSub>
+          <m:sSubPr>
+            <m:ctrlPr>
+              <w:rPr>
+                <w:rFonts w:ascii="Cambria Math" w:hAnsi="Cambria Math"/>
+                <w:i/>
+              </w:rPr>
+            </m:ctrlPr>
+          </m:sSubPr>
+          <m:e>
+            <m:r>
+              <w:rPr>
+                <w:rFonts w:ascii="Cambria Math" w:hAnsi="Cambria Math"/>
+              </w:rPr>
+              <m:t>(</m:t>
+            </m:r>
+            <m:r>
+              <w:rPr>
+                <w:rFonts w:ascii="Cambria Math" w:hAnsi="Cambria Math"/>
+              </w:rPr>
+              <m:t>E</m:t>
+            </m:r>
+          </m:e>
+          <m:sub>
+            <m:r>
+              <w:rPr>
+                <w:rFonts w:ascii="Cambria Math" w:hAnsi="Cambria Math"/>
+              </w:rPr>
+              <m:t>t</m:t>
+            </m:r>
+          </m:sub>
+        </m:sSub>
+        <m:r>
+          <w:rPr>
+            <w:rFonts w:ascii="Cambria Math" w:hAnsi="Cambria Math"/>
+          </w:rPr>
+          <m:t>)</m:t>
+        </m:r>
+      </m:oMath>
+      <w:r>
+        <w:rPr>
+          <w:rFonts w:eastAsiaTheme="minorEastAsia"/>
+        </w:rPr>
+        <w:t xml:space="preserve"> is conditional expectation at time </w:t>
+      </w:r>
+      <w:r>
+        <w:rPr>
+          <w:rFonts w:eastAsiaTheme="minorEastAsia"/>
+          <w:i/>
+          <w:iCs/>
+        </w:rPr>
+        <w:t xml:space="preserve">t, R </w:t>
+      </w:r>
+      <w:r>
+        <w:rPr>
+          <w:rFonts w:eastAsiaTheme="minorEastAsia"/>
+        </w:rPr>
+        <w:t xml:space="preserve">is the rate of return used to discount future cashflows and </w:t>
+      </w:r>
+      <w:r>
+        <w:rPr>
+          <w:rFonts w:eastAsiaTheme="minorEastAsia"/>
+          <w:i/>
+          <w:iCs/>
+        </w:rPr>
+        <w:t>K</w:t>
+      </w:r>
+      <w:r>
+        <w:rPr>
+          <w:rFonts w:eastAsiaTheme="minorEastAsia"/>
+        </w:rPr>
+        <w:t xml:space="preserve"> is the time horizon. The formula implies a direct effect of changing interest rate on the stock price. If the interest rate is increasing, future cashflows are discounted with a higher rate and thus the present value of the stock price lower. </w:t>
+      </w:r>
+    </w:p>
+    <w:p>
+      <w:pPr>
+        <w:pStyle w:val="Fliesstext1"/>
+        <w:rPr>
+          <w:rFonts w:eastAsiaTheme="minorEastAsia"/>
+        </w:rPr>
+      </w:pPr>
+      <w:r>
+        <w:rPr>
+          <w:rFonts w:eastAsiaTheme="minorEastAsia"/>
+        </w:rPr>
+        <w:t xml:space="preserve">Accordingly, monetary policy is linked to stock prices by altering expected future cash flows. </w:t>
+      </w:r>
+      <w:r>
+        <w:rPr>
+          <w:rFonts w:eastAsiaTheme="minorEastAsia"/>
+        </w:rPr>
+        <w:t>(</w:t>
+      </w:r>
+      <w:r>
+        <w:t xml:space="preserve">Ioannidis &amp; </w:t>
+      </w:r>
+      <w:proofErr w:type="spellStart"/>
+      <w:r>
+        <w:t>Kontonikas</w:t>
+      </w:r>
+      <w:proofErr w:type="spellEnd"/>
+      <w:r>
+        <w:t>, 2006).</w:t>
+      </w:r>
+      <w:r>
+        <w:t xml:space="preserve"> </w:t>
+      </w:r>
+      <w:proofErr w:type="spellStart"/>
+      <w:r>
+        <w:rPr>
+          <w:rFonts w:eastAsiaTheme="minorEastAsia"/>
+        </w:rPr>
+        <w:t>Thorbecke</w:t>
+      </w:r>
+      <w:proofErr w:type="spellEnd"/>
+      <w:r>
+        <w:rPr>
+          <w:rFonts w:eastAsiaTheme="minorEastAsia"/>
+        </w:rPr>
+        <w:t xml:space="preserve"> (1997)</w:t>
+      </w:r>
+      <w:r>
+        <w:rPr>
+          <w:rFonts w:eastAsiaTheme="minorEastAsia"/>
+        </w:rPr>
+        <w:t xml:space="preserve"> found that </w:t>
+      </w:r>
+      <w:r>
+        <w:rPr>
+          <w:rFonts w:eastAsiaTheme="minorEastAsia"/>
+        </w:rPr>
+        <w:t>expansionary monetary policy exerts a large significant positive effect on stock returns</w:t>
+      </w:r>
+      <w:r>
+        <w:rPr>
+          <w:rFonts w:eastAsiaTheme="minorEastAsia"/>
+        </w:rPr>
+        <w:t>. He also provides s</w:t>
+      </w:r>
+      <w:r>
+        <w:rPr>
+          <w:rFonts w:eastAsiaTheme="minorEastAsia"/>
+        </w:rPr>
+        <w:t xml:space="preserve">upport </w:t>
+      </w:r>
+      <w:r>
+        <w:rPr>
+          <w:rFonts w:eastAsiaTheme="minorEastAsia"/>
+        </w:rPr>
+        <w:t xml:space="preserve">for </w:t>
+      </w:r>
+      <w:r>
+        <w:rPr>
+          <w:rFonts w:eastAsiaTheme="minorEastAsia"/>
+        </w:rPr>
+        <w:t>the hypothesis that</w:t>
+      </w:r>
+      <w:r>
+        <w:rPr>
+          <w:rFonts w:eastAsiaTheme="minorEastAsia"/>
+        </w:rPr>
+        <w:t xml:space="preserve"> </w:t>
+      </w:r>
+      <w:r>
+        <w:rPr>
+          <w:rFonts w:eastAsiaTheme="minorEastAsia"/>
+        </w:rPr>
+        <w:t>monetary policy, at least in the short run, has real and</w:t>
+      </w:r>
+      <w:r>
+        <w:rPr>
+          <w:rFonts w:eastAsiaTheme="minorEastAsia"/>
+        </w:rPr>
+        <w:t xml:space="preserve"> </w:t>
+      </w:r>
+      <w:r>
+        <w:rPr>
+          <w:rFonts w:eastAsiaTheme="minorEastAsia"/>
+        </w:rPr>
+        <w:t>quantitatively important effects on the economy.</w:t>
+      </w:r>
+      <w:r>
+        <w:rPr>
+          <w:rFonts w:eastAsiaTheme="minorEastAsia"/>
+        </w:rPr>
+        <w:t xml:space="preserve"> This indicates and indirect effect on stock prices, since an increase in economic output means higher profits and thus dividends of the individual firms. </w:t>
+      </w:r>
+    </w:p>
+    <w:p>
+      <w:pPr>
+        <w:pStyle w:val="Fliesstext1"/>
+      </w:pPr>
+      <w:proofErr w:type="spellStart"/>
+      <w:r>
+        <w:t>Kohout</w:t>
+      </w:r>
+      <w:proofErr w:type="spellEnd"/>
+      <w:r>
+        <w:t xml:space="preserve"> </w:t>
+      </w:r>
+      <w:r>
+        <w:t>(2010)</w:t>
+      </w:r>
+      <w:r>
+        <w:t xml:space="preserve"> </w:t>
+      </w:r>
+      <w:r>
+        <w:t xml:space="preserve">found </w:t>
+      </w:r>
+      <w:r>
+        <w:t xml:space="preserve">that </w:t>
+      </w:r>
+      <w:r>
+        <w:t xml:space="preserve">in the </w:t>
+      </w:r>
+      <w:r>
+        <w:t>long-term</w:t>
+      </w:r>
+      <w:r>
+        <w:t xml:space="preserve"> money supply</w:t>
+      </w:r>
+      <w:r>
+        <w:t xml:space="preserve"> </w:t>
+      </w:r>
+      <w:r>
+        <w:t xml:space="preserve">is the most significant </w:t>
+      </w:r>
+      <w:r>
+        <w:t xml:space="preserve">variable, out of all </w:t>
+      </w:r>
+      <w:r>
+        <w:t>macroeconomic variables</w:t>
+      </w:r>
+      <w:r>
+        <w:t xml:space="preserve">, </w:t>
+      </w:r>
+      <w:r>
+        <w:t>in influencing the development of stock prices</w:t>
+      </w:r>
+      <w:r>
+        <w:t>. This aligns with the previous statements concerning the interest rate, since a higher money supply lowers interest rate and vice versa. Additionally, money supply can also affect stock prices directly, when the greater supply of money is allocated in stock market investments. (</w:t>
+      </w:r>
+      <w:proofErr w:type="spellStart"/>
+      <w:r>
+        <w:t>Sirucek</w:t>
+      </w:r>
+      <w:proofErr w:type="spellEnd"/>
+      <w:r>
+        <w:t>, 2012).</w:t>
+      </w:r>
+    </w:p>
+    <w:p>
+      <w:pPr>
+        <w:pStyle w:val="Fliesstext1"/>
+      </w:pPr>
+    </w:p>
+    <w:p>
+      <w:pPr>
+        <w:pStyle w:val="berschrift1"/>
+      </w:pPr>
+      <w:bookmarkStart w:id="8" w:name="_Toc71286580"/>
+      <w:r>
+        <w:t xml:space="preserve">Main </w:t>
+      </w:r>
+      <w:r>
+        <w:t>R</w:t>
+      </w:r>
+      <w:r>
+        <w:t xml:space="preserve">esearch </w:t>
+      </w:r>
+      <w:r>
+        <w:t>Q</w:t>
+      </w:r>
+      <w:r>
+        <w:t>uestions</w:t>
+      </w:r>
+      <w:bookmarkEnd w:id="8"/>
+    </w:p>
+    <w:p>
+      <w:r>
+        <w:t xml:space="preserve">The following research questions will be tried to answer. </w:t>
+      </w:r>
+    </w:p>
+    <w:p/>
+    <w:p>
+      <w:pPr>
+        <w:pStyle w:val="Fliesstext1"/>
+        <w:numPr>
+          <w:ilvl w:val="0"/>
+          <w:numId w:val="30"/>
+        </w:numPr>
+        <w:rPr>
+          <w:i/>
+          <w:iCs/>
+        </w:rPr>
+      </w:pPr>
+      <w:r>
+        <w:rPr>
+          <w:i/>
+          <w:iCs/>
+        </w:rPr>
+        <w:t>Is there g</w:t>
+      </w:r>
+      <w:r>
+        <w:rPr>
+          <w:i/>
+          <w:iCs/>
+        </w:rPr>
+        <w:t xml:space="preserve">ranger causality between </w:t>
+      </w:r>
+      <w:r>
+        <w:rPr>
+          <w:i/>
+          <w:iCs/>
+        </w:rPr>
+        <w:t xml:space="preserve">the </w:t>
+      </w:r>
+      <w:r>
+        <w:rPr>
+          <w:i/>
+          <w:iCs/>
+        </w:rPr>
+        <w:t>interest rate</w:t>
+      </w:r>
+      <w:r>
+        <w:rPr>
+          <w:i/>
+          <w:iCs/>
+        </w:rPr>
+        <w:t xml:space="preserve"> (SARON) </w:t>
+      </w:r>
+      <w:r>
+        <w:rPr>
+          <w:i/>
+          <w:iCs/>
+        </w:rPr>
+        <w:t xml:space="preserve">and </w:t>
+      </w:r>
+      <w:r>
+        <w:rPr>
+          <w:i/>
+          <w:iCs/>
+        </w:rPr>
+        <w:t>SMI</w:t>
+      </w:r>
+      <w:r>
+        <w:rPr>
+          <w:i/>
+          <w:iCs/>
+        </w:rPr>
+        <w:t>?</w:t>
+      </w:r>
+      <w:r>
+        <w:rPr>
+          <w:i/>
+          <w:iCs/>
+        </w:rPr>
+        <w:t xml:space="preserve"> </w:t>
+      </w:r>
+    </w:p>
+    <w:p>
+      <w:pPr>
+        <w:pStyle w:val="Fliesstext1"/>
+        <w:ind w:firstLine="360"/>
+      </w:pPr>
+      <w:r>
+        <w:t xml:space="preserve">Null hypothesis:  The </w:t>
+      </w:r>
+      <w:r>
+        <w:t>interest rate</w:t>
+      </w:r>
+      <w:r>
+        <w:t xml:space="preserve"> (SARON) </w:t>
+      </w:r>
+      <w:r>
+        <w:t>does not Granger Cause</w:t>
+      </w:r>
+      <w:r>
+        <w:t xml:space="preserve"> </w:t>
+      </w:r>
+      <w:r>
+        <w:t xml:space="preserve">SMI. </w:t>
+      </w:r>
+    </w:p>
+    <w:p>
+      <w:pPr>
+        <w:pStyle w:val="Fliesstext1"/>
+        <w:ind w:firstLine="360"/>
+      </w:pPr>
+    </w:p>
+    <w:p>
+      <w:pPr>
+        <w:pStyle w:val="Fliesstext1"/>
+        <w:numPr>
+          <w:ilvl w:val="0"/>
+          <w:numId w:val="30"/>
+        </w:numPr>
+        <w:rPr>
+          <w:i/>
+          <w:iCs/>
+        </w:rPr>
+      </w:pPr>
+      <w:r>
+        <w:rPr>
+          <w:i/>
+          <w:iCs/>
+        </w:rPr>
+        <w:t xml:space="preserve">Is there granger causality between the </w:t>
+      </w:r>
+      <w:r>
+        <w:rPr>
+          <w:i/>
+          <w:iCs/>
+        </w:rPr>
+        <w:t>money supply (M2)</w:t>
+      </w:r>
+      <w:r>
+        <w:rPr>
+          <w:i/>
+          <w:iCs/>
+        </w:rPr>
+        <w:t xml:space="preserve"> and SMI? </w:t>
+      </w:r>
+    </w:p>
+    <w:p>
+      <w:pPr>
+        <w:pStyle w:val="Fliesstext1"/>
+        <w:ind w:firstLine="360"/>
+      </w:pPr>
+      <w:r>
+        <w:t>Null hypothesis:  The money supply (M2)</w:t>
+      </w:r>
+      <w:r>
+        <w:t xml:space="preserve"> </w:t>
+      </w:r>
+      <w:r>
+        <w:t>does not Granger Cause</w:t>
+      </w:r>
+      <w:r>
+        <w:t xml:space="preserve"> </w:t>
+      </w:r>
+      <w:r>
+        <w:t xml:space="preserve">SMI. </w:t>
+      </w:r>
+    </w:p>
+    <w:p>
+      <w:pPr>
+        <w:pStyle w:val="berschrift1"/>
+      </w:pPr>
+      <w:bookmarkStart w:id="9" w:name="_Toc71286581"/>
+      <w:r>
+        <w:lastRenderedPageBreak/>
+        <w:t>Methodology</w:t>
+      </w:r>
+      <w:bookmarkEnd w:id="9"/>
+      <w:r>
+        <w:t xml:space="preserve"> </w:t>
+      </w:r>
+    </w:p>
+    <w:p>
+      <w:pPr>
+        <w:pStyle w:val="Fliesstext1"/>
+      </w:pPr>
+      <w:r>
+        <w:t xml:space="preserve">Visual &amp; </w:t>
+      </w:r>
+      <w:r>
+        <w:t xml:space="preserve">Residual </w:t>
+      </w:r>
+      <w:proofErr w:type="spellStart"/>
+      <w:r>
+        <w:t>anlysis</w:t>
+      </w:r>
+      <w:proofErr w:type="spellEnd"/>
+      <w:r>
+        <w:t xml:space="preserve"> </w:t>
+      </w:r>
+      <w:r>
         <w:rPr>
           <w:rFonts w:eastAsia="Times New Roman" w:cs="Times New Roman"/>
           <w:sz w:val="24"/>
           <w:szCs w:val="24"/>
           <w:lang w:eastAsia="de-DE"/>
         </w:rPr>
-      </w:pPr>
+        <w:t>(LITERATURE??)</w:t>
+      </w:r>
+    </w:p>
+    <w:p>
+      <w:pPr>
+        <w:pStyle w:val="Fliesstext1"/>
+      </w:pPr>
+      <w:r>
+        <w:t>Dicky Fuller (</w:t>
+      </w:r>
       <w:r>
         <w:rPr>
           <w:rFonts w:eastAsia="Times New Roman" w:cs="Times New Roman"/>
@@ -2227,7 +2927,15 @@
           <w:szCs w:val="24"/>
           <w:lang w:eastAsia="de-DE"/>
         </w:rPr>
-        <w:t>THEORIE: Impact of interest rate on stock prices</w:t>
+        <w:t>LITERATURE??)</w:t>
+      </w:r>
+    </w:p>
+    <w:p>
+      <w:pPr>
+        <w:pStyle w:val="Fliesstext1"/>
+      </w:pPr>
+      <w:r>
+        <w:t xml:space="preserve">Granger causality </w:t>
       </w:r>
       <w:r>
         <w:rPr>
@@ -2236,45 +2944,57 @@
           <w:szCs w:val="24"/>
           <w:lang w:eastAsia="de-DE"/>
         </w:rPr>
-        <w:t>.</w:t>
-      </w:r>
-      <w:r>
-        <w:rPr>
-          <w:rFonts w:eastAsia="Times New Roman" w:cs="Times New Roman"/>
-          <w:sz w:val="24"/>
-          <w:szCs w:val="24"/>
-          <w:lang w:eastAsia="de-DE"/>
-        </w:rPr>
-        <w:t xml:space="preserve"> DCF. </w:t>
-      </w:r>
-      <w:r>
-        <w:rPr>
-          <w:rFonts w:eastAsia="Times New Roman" w:cs="Times New Roman"/>
-          <w:sz w:val="24"/>
-          <w:szCs w:val="24"/>
-          <w:lang w:eastAsia="de-DE"/>
-        </w:rPr>
-        <w:t xml:space="preserve"> (LITERATURE??)</w:t>
-      </w:r>
-      <w:r>
-        <w:rPr>
-          <w:rFonts w:eastAsia="Times New Roman" w:cs="Times New Roman"/>
-          <w:sz w:val="24"/>
-          <w:szCs w:val="24"/>
-          <w:lang w:eastAsia="de-DE"/>
-        </w:rPr>
-        <w:br/>
-      </w:r>
+        <w:t>(LITERATURE??)</w:t>
+      </w:r>
+    </w:p>
+    <w:p>
+      <w:pPr>
+        <w:pStyle w:val="Fliesstext1"/>
+      </w:pPr>
+    </w:p>
+    <w:p>
+      <w:pPr>
+        <w:pStyle w:val="berschrift1"/>
+      </w:pPr>
+      <w:bookmarkStart w:id="10" w:name="_Toc71286582"/>
+      <w:r>
+        <w:t>Visual Analysis</w:t>
+      </w:r>
+      <w:bookmarkEnd w:id="10"/>
+      <w:r>
+        <w:t xml:space="preserve"> </w:t>
+      </w:r>
+    </w:p>
+    <w:p>
+      <w:pPr>
+        <w:pStyle w:val="Fliesstext1"/>
+      </w:pPr>
+      <w:r>
+        <w:t xml:space="preserve">VISUAL Analysis: Looking for decisions by SNB that had an effect on SMI. </w:t>
+      </w:r>
+    </w:p>
+    <w:p>
+      <w:pPr>
+        <w:pStyle w:val="Fliesstext1"/>
+      </w:pPr>
       <w:hyperlink r:id="rId18" w:history="1">
         <w:r>
           <w:rPr>
             <w:rStyle w:val="Hyperlink"/>
-            <w:rFonts w:eastAsia="Times New Roman" w:cs="Times New Roman"/>
-            <w:sz w:val="24"/>
-            <w:szCs w:val="24"/>
-            <w:lang w:eastAsia="de-DE"/>
-          </w:rPr>
-          <w:t>https://www.investopedia.com/investing/how-interest-rates-affect-stock-market/</w:t>
+          </w:rPr>
+          <w:t>https://w</w:t>
+        </w:r>
+        <w:r>
+          <w:rPr>
+            <w:rStyle w:val="Hyperlink"/>
+          </w:rPr>
+          <w:t>w</w:t>
+        </w:r>
+        <w:r>
+          <w:rPr>
+            <w:rStyle w:val="Hyperlink"/>
+          </w:rPr>
+          <w:t>w.snb.ch/en/iabout/snb/hist/id/hist_wpc#t14</w:t>
         </w:r>
       </w:hyperlink>
     </w:p>
@@ -2282,6 +3002,9 @@
       <w:pPr>
         <w:pStyle w:val="Fliesstext1"/>
       </w:pPr>
+      <w:r>
+        <w:t xml:space="preserve">random example: </w:t>
+      </w:r>
     </w:p>
     <w:p>
       <w:pPr>
@@ -2289,283 +3012,8 @@
       </w:pPr>
       <w:r>
         <w:rPr>
-          <w:rFonts w:eastAsia="Times New Roman" w:cs="Times New Roman"/>
-          <w:sz w:val="24"/>
-          <w:szCs w:val="24"/>
-          <w:lang w:eastAsia="de-DE"/>
-        </w:rPr>
-        <w:t xml:space="preserve">THEORIE: Impact of </w:t>
-      </w:r>
-      <w:r>
-        <w:rPr>
-          <w:rFonts w:eastAsia="Times New Roman" w:cs="Times New Roman"/>
-          <w:sz w:val="24"/>
-          <w:szCs w:val="24"/>
-          <w:lang w:eastAsia="de-DE"/>
-        </w:rPr>
-        <w:t>money supply</w:t>
-      </w:r>
-      <w:r>
-        <w:rPr>
-          <w:rFonts w:eastAsia="Times New Roman" w:cs="Times New Roman"/>
-          <w:sz w:val="24"/>
-          <w:szCs w:val="24"/>
-          <w:lang w:eastAsia="de-DE"/>
-        </w:rPr>
-        <w:t xml:space="preserve"> on stock prices</w:t>
-      </w:r>
-      <w:r>
-        <w:rPr>
-          <w:rFonts w:eastAsia="Times New Roman" w:cs="Times New Roman"/>
-          <w:sz w:val="24"/>
-          <w:szCs w:val="24"/>
-          <w:lang w:eastAsia="de-DE"/>
-        </w:rPr>
-        <w:t>. (LITERATURE??)</w:t>
-      </w:r>
-      <w:r>
-        <w:rPr>
-          <w:rFonts w:eastAsia="Times New Roman" w:cs="Times New Roman"/>
-          <w:sz w:val="24"/>
-          <w:szCs w:val="24"/>
-          <w:lang w:eastAsia="de-DE"/>
-        </w:rPr>
-        <w:br/>
-      </w:r>
-      <w:r>
-        <w:rPr>
-          <w:rFonts w:eastAsia="Times New Roman" w:cs="Times New Roman"/>
-          <w:lang w:eastAsia="de-DE"/>
-        </w:rPr>
-        <w:t xml:space="preserve">In line with his VAR estimates, </w:t>
-      </w:r>
-      <w:proofErr w:type="spellStart"/>
-      <w:r>
-        <w:rPr>
-          <w:rFonts w:eastAsia="Times New Roman" w:cs="Times New Roman"/>
-          <w:lang w:eastAsia="de-DE"/>
-        </w:rPr>
-        <w:t>Thorbecke</w:t>
-      </w:r>
-      <w:proofErr w:type="spellEnd"/>
-      <w:r>
-        <w:rPr>
-          <w:rFonts w:eastAsia="Times New Roman" w:cs="Times New Roman"/>
-          <w:lang w:eastAsia="de-DE"/>
-        </w:rPr>
-        <w:t xml:space="preserve"> (1997) finds that expansionary monetary policy exerts a large and statistically significant positive effect on monthly stock returns.</w:t>
-      </w:r>
-      <w:r>
-        <w:rPr>
-          <w:rFonts w:eastAsia="Times New Roman" w:cs="Times New Roman"/>
-          <w:lang w:eastAsia="de-DE"/>
-        </w:rPr>
-        <w:t xml:space="preserve"> (PARAPRHASING AND CITATION)</w:t>
-      </w:r>
-    </w:p>
-    <w:p>
-      <w:pPr>
-        <w:pStyle w:val="Fliesstext1"/>
-      </w:pPr>
-    </w:p>
-    <w:p>
-      <w:pPr>
-        <w:pStyle w:val="berschrift1"/>
-      </w:pPr>
-      <w:bookmarkStart w:id="8" w:name="_Toc71286580"/>
-      <w:r>
-        <w:t xml:space="preserve">Main </w:t>
-      </w:r>
-      <w:r>
-        <w:t>R</w:t>
-      </w:r>
-      <w:r>
-        <w:t xml:space="preserve">esearch </w:t>
-      </w:r>
-      <w:r>
-        <w:t>Q</w:t>
-      </w:r>
-      <w:r>
-        <w:t>uestions</w:t>
-      </w:r>
-      <w:bookmarkEnd w:id="8"/>
-    </w:p>
-    <w:p>
-      <w:pPr>
-        <w:pStyle w:val="Fliesstext1"/>
-      </w:pPr>
-      <w:r>
-        <w:t>-Granger causality between interest rate and stock market?</w:t>
-      </w:r>
-      <w:r>
-        <w:t xml:space="preserve"> </w:t>
-      </w:r>
-      <w:r>
-        <w:t>null hypothesis of no Granger causality</w:t>
-      </w:r>
-    </w:p>
-    <w:p>
-      <w:pPr>
-        <w:pStyle w:val="Fliesstext1"/>
-      </w:pPr>
-      <w:r>
-        <w:t>-Granger causality between money supply and stock market?</w:t>
-      </w:r>
-      <w:r>
-        <w:t xml:space="preserve"> </w:t>
-      </w:r>
-      <w:r>
-        <w:t>null hypothesis of no Granger causality</w:t>
-      </w:r>
-    </w:p>
-    <w:p>
-      <w:pPr>
-        <w:pStyle w:val="Fliesstext1"/>
-      </w:pPr>
-    </w:p>
-    <w:p>
-      <w:pPr>
-        <w:pStyle w:val="berschrift1"/>
-      </w:pPr>
-      <w:bookmarkStart w:id="9" w:name="_Toc71286581"/>
-      <w:r>
-        <w:t>Methodology</w:t>
-      </w:r>
-      <w:bookmarkEnd w:id="9"/>
-      <w:r>
-        <w:t xml:space="preserve"> </w:t>
-      </w:r>
-    </w:p>
-    <w:p>
-      <w:pPr>
-        <w:pStyle w:val="Fliesstext1"/>
-      </w:pPr>
-      <w:r>
-        <w:t xml:space="preserve">Visual &amp; </w:t>
-      </w:r>
-      <w:r>
-        <w:t xml:space="preserve">Residual </w:t>
-      </w:r>
-      <w:proofErr w:type="spellStart"/>
-      <w:r>
-        <w:t>anlysis</w:t>
-      </w:r>
-      <w:proofErr w:type="spellEnd"/>
-      <w:r>
-        <w:t xml:space="preserve"> </w:t>
-      </w:r>
-      <w:r>
-        <w:rPr>
-          <w:rFonts w:eastAsia="Times New Roman" w:cs="Times New Roman"/>
-          <w:sz w:val="24"/>
-          <w:szCs w:val="24"/>
-          <w:lang w:eastAsia="de-DE"/>
-        </w:rPr>
-        <w:t>(LITERATURE??)</w:t>
-      </w:r>
-    </w:p>
-    <w:p>
-      <w:pPr>
-        <w:pStyle w:val="Fliesstext1"/>
-      </w:pPr>
-      <w:r>
-        <w:t>Dicky Fuller (</w:t>
-      </w:r>
-      <w:r>
-        <w:rPr>
-          <w:rFonts w:eastAsia="Times New Roman" w:cs="Times New Roman"/>
-          <w:sz w:val="24"/>
-          <w:szCs w:val="24"/>
-          <w:lang w:eastAsia="de-DE"/>
-        </w:rPr>
-        <w:t>LITERATURE??)</w:t>
-      </w:r>
-    </w:p>
-    <w:p>
-      <w:pPr>
-        <w:pStyle w:val="Fliesstext1"/>
-      </w:pPr>
-      <w:r>
-        <w:t xml:space="preserve">Granger causality </w:t>
-      </w:r>
-      <w:r>
-        <w:rPr>
-          <w:rFonts w:eastAsia="Times New Roman" w:cs="Times New Roman"/>
-          <w:sz w:val="24"/>
-          <w:szCs w:val="24"/>
-          <w:lang w:eastAsia="de-DE"/>
-        </w:rPr>
-        <w:t>(LITERATURE??)</w:t>
-      </w:r>
-    </w:p>
-    <w:p>
-      <w:pPr>
-        <w:pStyle w:val="Fliesstext1"/>
-      </w:pPr>
-    </w:p>
-    <w:p>
-      <w:pPr>
-        <w:pStyle w:val="berschrift1"/>
-      </w:pPr>
-      <w:bookmarkStart w:id="10" w:name="_Toc71286582"/>
-      <w:r>
-        <w:t>Visual Analysis</w:t>
-      </w:r>
-      <w:bookmarkEnd w:id="10"/>
-      <w:r>
-        <w:t xml:space="preserve"> </w:t>
-      </w:r>
-    </w:p>
-    <w:p>
-      <w:pPr>
-        <w:pStyle w:val="Fliesstext1"/>
-      </w:pPr>
-      <w:r>
-        <w:t xml:space="preserve">VISUAL Analysis: Looking for decisions by SNB that had an effect on SMI. </w:t>
-      </w:r>
-    </w:p>
-    <w:p>
-      <w:pPr>
-        <w:pStyle w:val="Fliesstext1"/>
-      </w:pPr>
-      <w:hyperlink r:id="rId19" w:history="1">
-        <w:r>
-          <w:rPr>
-            <w:rStyle w:val="Hyperlink"/>
-          </w:rPr>
-          <w:t>https://w</w:t>
-        </w:r>
-        <w:r>
-          <w:rPr>
-            <w:rStyle w:val="Hyperlink"/>
-          </w:rPr>
-          <w:t>w</w:t>
-        </w:r>
-        <w:r>
-          <w:rPr>
-            <w:rStyle w:val="Hyperlink"/>
-          </w:rPr>
-          <w:t>w.snb.ch/en/iabout/snb/hist/id/hist_wpc#t14</w:t>
-        </w:r>
-      </w:hyperlink>
-    </w:p>
-    <w:p>
-      <w:pPr>
-        <w:pStyle w:val="Fliesstext1"/>
-      </w:pPr>
-      <w:r>
-        <w:t xml:space="preserve">random example: </w:t>
-      </w:r>
-    </w:p>
-    <w:p>
-      <w:pPr>
-        <w:pStyle w:val="Fliesstext1"/>
-      </w:pPr>
-      <w:r>
-        <w:rPr>
           <w:noProof/>
         </w:rPr>
-        <w:lastRenderedPageBreak/>
         <w:drawing>
           <wp:inline distT="0" distB="0" distL="0" distR="0" wp14:anchorId="57E4EE71" wp14:editId="049C4F9A">
             <wp:extent cx="3258766" cy="1816100"/>
@@ -2582,7 +3030,7 @@
                     <pic:cNvPicPr/>
                   </pic:nvPicPr>
                   <pic:blipFill>
-                    <a:blip r:embed="rId20" cstate="print">
+                    <a:blip r:embed="rId19" cstate="print">
                       <a:extLst>
                         <a:ext uri="{28A0092B-C50C-407E-A947-70E740481C1C}">
                           <a14:useLocalDpi xmlns:a14="http://schemas.microsoft.com/office/drawing/2010/main" val="0"/>
@@ -2641,13 +3089,118 @@
       <w:pPr>
         <w:pStyle w:val="Fliesstext1"/>
       </w:pPr>
-    </w:p>
+      <w:r>
+        <w:t xml:space="preserve">By looking at the figure </w:t>
+      </w:r>
+      <w:r>
+        <w:rPr>
+          <w:highlight w:val="yellow"/>
+        </w:rPr>
+        <w:t>X</w:t>
+      </w:r>
+      <w:r>
+        <w:t xml:space="preserve"> it is already clear, that there are strong correlations between some variables.  Figure </w:t>
+      </w:r>
+      <w:r>
+        <w:rPr>
+          <w:highlight w:val="yellow"/>
+        </w:rPr>
+        <w:t>X</w:t>
+      </w:r>
+      <w:r>
+        <w:t xml:space="preserve"> confirms this notion. Both M2 and SARON are strongly correlated with the SMI. </w:t>
+      </w:r>
+      <w:r>
+        <w:br/>
+        <w:t xml:space="preserve">However, since strong deterministic trends are present, these correlations could be spurious. </w:t>
+      </w:r>
+    </w:p>
+    <w:p>
+      <w:pPr>
+        <w:keepNext/>
+      </w:pPr>
+      <w:r>
+        <w:rPr>
+          <w:noProof/>
+        </w:rPr>
+        <w:lastRenderedPageBreak/>
+        <w:drawing>
+          <wp:inline distT="0" distB="0" distL="0" distR="0" wp14:anchorId="579F891F" wp14:editId="3EF290DF">
+            <wp:extent cx="5214025" cy="3621689"/>
+            <wp:effectExtent l="0" t="0" r="5715" b="0"/>
+            <wp:docPr id="2" name="Grafik 2"/>
+            <wp:cNvGraphicFramePr>
+              <a:graphicFrameLocks xmlns:a="http://schemas.openxmlformats.org/drawingml/2006/main" noChangeAspect="1"/>
+            </wp:cNvGraphicFramePr>
+            <a:graphic xmlns:a="http://schemas.openxmlformats.org/drawingml/2006/main">
+              <a:graphicData uri="http://schemas.openxmlformats.org/drawingml/2006/picture">
+                <pic:pic xmlns:pic="http://schemas.openxmlformats.org/drawingml/2006/picture">
+                  <pic:nvPicPr>
+                    <pic:cNvPr id="1" name=""/>
+                    <pic:cNvPicPr/>
+                  </pic:nvPicPr>
+                  <pic:blipFill>
+                    <a:blip r:embed="rId20"/>
+                    <a:stretch>
+                      <a:fillRect/>
+                    </a:stretch>
+                  </pic:blipFill>
+                  <pic:spPr>
+                    <a:xfrm>
+                      <a:off x="0" y="0"/>
+                      <a:ext cx="5215052" cy="3622402"/>
+                    </a:xfrm>
+                    <a:prstGeom prst="rect">
+                      <a:avLst/>
+                    </a:prstGeom>
+                  </pic:spPr>
+                </pic:pic>
+              </a:graphicData>
+            </a:graphic>
+          </wp:inline>
+        </w:drawing>
+      </w:r>
+    </w:p>
+    <w:p>
+      <w:pPr>
+        <w:pStyle w:val="Beschriftung"/>
+      </w:pPr>
+      <w:r>
+        <w:t xml:space="preserve">Figure </w:t>
+      </w:r>
+      <w:r>
+        <w:fldChar w:fldCharType="begin"/>
+      </w:r>
+      <w:r>
+        <w:instrText xml:space="preserve"> SEQ Figure \* ARABIC </w:instrText>
+      </w:r>
+      <w:r>
+        <w:fldChar w:fldCharType="separate"/>
+      </w:r>
+      <w:r>
+        <w:rPr>
+          <w:noProof/>
+        </w:rPr>
+        <w:t>1</w:t>
+      </w:r>
+      <w:r>
+        <w:fldChar w:fldCharType="end"/>
+      </w:r>
+      <w:r>
+        <w:t xml:space="preserve"> Correlations of SMI, M2 and Interest Rate</w:t>
+      </w:r>
+    </w:p>
+    <w:p/>
+    <w:p/>
     <w:p>
       <w:pPr>
         <w:pStyle w:val="Fliesstext1"/>
       </w:pPr>
       <w:r>
-        <w:t xml:space="preserve">Results of Dicky Fuller and Granger causality. </w:t>
+        <w:t xml:space="preserve">To avoid wrong conclusion by statistically deviated results, </w:t>
+      </w:r>
+      <w:r>
+        <w:t xml:space="preserve">we are testing for stationarity by applying the augmented Dickey-Fuller test. After taking the first difference of M2 and SARON, both tests yield p-values below 0.01, indicating stationarity for the two time-series. </w:t>
       </w:r>
     </w:p>
     <w:p>
@@ -2655,33 +3208,99 @@
         <w:pStyle w:val="Fliesstext1"/>
       </w:pPr>
       <w:r>
-        <w:t>Answer to research questions.</w:t>
+        <w:t xml:space="preserve">Testing for Granger causality between lagged SARON with lag 1 and SMI leads to a p-value of </w:t>
+      </w:r>
+      <w:r>
+        <w:t>0.00134</w:t>
+      </w:r>
+      <w:r>
+        <w:t xml:space="preserve"> and thus strong evidence to reject the 0-hypothesis of no granger causality.  </w:t>
+      </w:r>
+    </w:p>
+    <w:p>
+      <w:r>
+        <w:t>Applying the test</w:t>
+      </w:r>
+      <w:r>
+        <w:t xml:space="preserve"> </w:t>
+      </w:r>
+      <w:r>
+        <w:t>with</w:t>
+      </w:r>
+      <w:r>
+        <w:t xml:space="preserve"> </w:t>
+      </w:r>
+      <w:r>
+        <w:t>lagged M2</w:t>
+      </w:r>
+      <w:r>
+        <w:t xml:space="preserve"> with lag </w:t>
+      </w:r>
+      <w:r>
+        <w:t>8</w:t>
+      </w:r>
+      <w:r>
+        <w:t xml:space="preserve"> and SMI leads to a p-value of </w:t>
+      </w:r>
+      <w:r>
+        <w:t>0.00745</w:t>
+      </w:r>
+      <w:r>
+        <w:t xml:space="preserve"> and </w:t>
+      </w:r>
+      <w:r>
+        <w:t>thus to the same conclusion of rejecting</w:t>
+      </w:r>
+      <w:r>
+        <w:t xml:space="preserve"> the 0-hypothesis of no granger causality.  </w:t>
+      </w:r>
+      <w:r>
+        <w:t xml:space="preserve">Figure </w:t>
+      </w:r>
+      <w:r>
+        <w:rPr>
+          <w:highlight w:val="yellow"/>
+        </w:rPr>
+        <w:t>X</w:t>
+      </w:r>
+      <w:r>
+        <w:t xml:space="preserve"> shows the p-values for </w:t>
+      </w:r>
+      <w:proofErr w:type="gramStart"/>
+      <w:r>
+        <w:t>the a</w:t>
+      </w:r>
+      <w:proofErr w:type="gramEnd"/>
+      <w:r>
+        <w:t xml:space="preserve"> range of lags for both M2 and SARON. The latter is the most significant at lag 1 with increasing p-values at higher lags. Contrary, Granger Test M2’s p-values elbow (sharp decrease) at lag 5 and are lowest at lag 8. </w:t>
       </w:r>
     </w:p>
     <w:p/>
     <w:p>
-      <w:r>
-        <w:t xml:space="preserve">Are </w:t>
-      </w:r>
-      <w:proofErr w:type="gramStart"/>
-      <w:r>
-        <w:t>this correlations</w:t>
-      </w:r>
-      <w:proofErr w:type="gramEnd"/>
-      <w:r>
-        <w:t xml:space="preserve"> spurious or is there a meaningful relationship?</w:t>
-      </w:r>
-    </w:p>
-    <w:p>
-      <w:r>
-        <w:rPr>
-          <w:noProof/>
+      <w:pPr>
+        <w:rPr>
+          <w:rFonts w:eastAsia="Times New Roman" w:cs="Times New Roman"/>
+          <w:sz w:val="24"/>
+          <w:szCs w:val="24"/>
+          <w:lang w:eastAsia="de-DE"/>
+        </w:rPr>
+      </w:pPr>
+      <w:r>
+        <w:lastRenderedPageBreak/>
+        <w:br/>
+      </w:r>
+      <w:r>
+        <w:rPr>
+          <w:rFonts w:eastAsia="Times New Roman" w:cs="Times New Roman"/>
+          <w:sz w:val="24"/>
+          <w:szCs w:val="24"/>
+          <w:lang w:eastAsia="de-DE"/>
         </w:rPr>
         <w:drawing>
-          <wp:inline distT="0" distB="0" distL="0" distR="0" wp14:anchorId="579F891F" wp14:editId="1E5C5E67">
-            <wp:extent cx="5476672" cy="3804126"/>
-            <wp:effectExtent l="0" t="0" r="0" b="6350"/>
-            <wp:docPr id="2" name="Grafik 2"/>
+          <wp:inline distT="0" distB="0" distL="0" distR="0" wp14:anchorId="5C4C522E" wp14:editId="608C2168">
+            <wp:extent cx="5593404" cy="3000236"/>
+            <wp:effectExtent l="0" t="0" r="0" b="0"/>
+            <wp:docPr id="14" name="Grafik 14"/>
             <wp:cNvGraphicFramePr>
               <a:graphicFrameLocks xmlns:a="http://schemas.openxmlformats.org/drawingml/2006/main" noChangeAspect="1"/>
             </wp:cNvGraphicFramePr>
@@ -2701,7 +3320,7 @@
                   <pic:spPr>
                     <a:xfrm>
                       <a:off x="0" y="0"/>
-                      <a:ext cx="5477066" cy="3804399"/>
+                      <a:ext cx="5593404" cy="3000236"/>
                     </a:xfrm>
                     <a:prstGeom prst="rect">
                       <a:avLst/>
@@ -2713,6 +3332,475 @@
           </wp:inline>
         </w:drawing>
       </w:r>
+    </w:p>
+    <w:p>
+      <w:pPr>
+        <w:rPr>
+          <w:rFonts w:eastAsia="Times New Roman" w:cs="Times New Roman"/>
+          <w:sz w:val="24"/>
+          <w:szCs w:val="24"/>
+          <w:lang w:eastAsia="de-DE"/>
+        </w:rPr>
+      </w:pPr>
+    </w:p>
+    <w:p>
+      <w:pPr>
+        <w:rPr>
+          <w:rFonts w:eastAsia="Times New Roman" w:cs="Times New Roman"/>
+          <w:sz w:val="24"/>
+          <w:szCs w:val="24"/>
+          <w:lang w:eastAsia="de-DE"/>
+        </w:rPr>
+      </w:pPr>
+    </w:p>
+    <w:p>
+      <w:pPr>
+        <w:pStyle w:val="Fliesstext1"/>
+      </w:pPr>
+    </w:p>
+    <w:p>
+      <w:r>
+        <w:t xml:space="preserve">The results confirm the assumption provided by previous literature that the interest rate and money supply are important variables for determining stock prices. More precisely, the granger tests suggest that it is useful to include M2 and SARON for predicting SMI when the SMI’s own history is already used for prediction. </w:t>
+      </w:r>
+    </w:p>
+    <w:p/>
+    <w:p/>
+    <w:p/>
+    <w:p/>
+    <w:p/>
+    <w:p/>
+    <w:p/>
+    <w:p/>
+    <w:p/>
+    <w:p/>
+    <w:p/>
+    <w:p>
+      <w:pPr>
+        <w:pStyle w:val="berschrift1"/>
+      </w:pPr>
+      <w:bookmarkStart w:id="12" w:name="_Toc71286584"/>
+      <w:r>
+        <w:t>Structured and Annotated List of Sources and Literature</w:t>
+      </w:r>
+      <w:bookmarkEnd w:id="12"/>
+      <w:r>
+        <w:t xml:space="preserve"> </w:t>
+      </w:r>
+    </w:p>
+    <w:p>
+      <w:pPr>
+        <w:pStyle w:val="Fliesstext1"/>
+        <w:ind w:left="851" w:hanging="851"/>
+      </w:pPr>
+      <w:r>
+        <w:t>Ioannidis</w:t>
+      </w:r>
+      <w:r>
+        <w:t xml:space="preserve">, </w:t>
+      </w:r>
+      <w:r>
+        <w:t xml:space="preserve">C. &amp; </w:t>
+      </w:r>
+      <w:proofErr w:type="spellStart"/>
+      <w:r>
+        <w:t>Kontonikas</w:t>
+      </w:r>
+      <w:proofErr w:type="spellEnd"/>
+      <w:r>
+        <w:t>, A.</w:t>
+      </w:r>
+      <w:r>
+        <w:t xml:space="preserve"> (</w:t>
+      </w:r>
+      <w:r>
+        <w:t>2006</w:t>
+      </w:r>
+      <w:r>
+        <w:t xml:space="preserve">). </w:t>
+      </w:r>
+      <w:r>
+        <w:t>Monetary Policy and the Stock Market: Some</w:t>
+      </w:r>
+      <w:r>
+        <w:t xml:space="preserve"> </w:t>
+      </w:r>
+      <w:r>
+        <w:t>International evidence</w:t>
+      </w:r>
+      <w:r>
+        <w:t>.</w:t>
+      </w:r>
+      <w:r>
+        <w:t xml:space="preserve"> </w:t>
+      </w:r>
+      <w:r>
+        <w:br/>
+      </w:r>
+      <w:hyperlink r:id="rId22" w:history="1">
+        <w:r>
+          <w:rPr>
+            <w:rStyle w:val="Hyperlink"/>
+          </w:rPr>
+          <w:t>https://www.gla.ac.uk/media/Media_219105_smxx.pdf</w:t>
+        </w:r>
+      </w:hyperlink>
+      <w:r>
+        <w:br/>
+      </w:r>
+      <w:r>
+        <w:rPr>
+          <w:b/>
+          <w:bCs/>
+        </w:rPr>
+        <w:t xml:space="preserve">=&gt; Citation for </w:t>
+      </w:r>
+      <w:r>
+        <w:rPr>
+          <w:b/>
+          <w:bCs/>
+        </w:rPr>
+        <w:t>DCF-Model</w:t>
+      </w:r>
+      <w:r>
+        <w:rPr>
+          <w:b/>
+          <w:bCs/>
+        </w:rPr>
+        <w:t xml:space="preserve"> </w:t>
+      </w:r>
+    </w:p>
+    <w:p>
+      <w:pPr>
+        <w:pStyle w:val="Fliesstext1"/>
+      </w:pPr>
+    </w:p>
+    <w:p>
+      <w:pPr>
+        <w:pStyle w:val="Fliesstext1"/>
+        <w:ind w:left="851" w:hanging="851"/>
+      </w:pPr>
+      <w:proofErr w:type="spellStart"/>
+      <w:r>
+        <w:lastRenderedPageBreak/>
+        <w:t>Thorbecke</w:t>
+      </w:r>
+      <w:proofErr w:type="spellEnd"/>
+      <w:r>
+        <w:t xml:space="preserve">, W. (1997). </w:t>
+      </w:r>
+      <w:r>
+        <w:t>On Stock Market Returns and Monetary Policy</w:t>
+      </w:r>
+      <w:r>
+        <w:t xml:space="preserve">. ECONSTOR. </w:t>
+      </w:r>
+      <w:hyperlink r:id="rId23" w:history="1">
+        <w:r>
+          <w:rPr>
+            <w:rStyle w:val="Hyperlink"/>
+          </w:rPr>
+          <w:t>https://www.econstor.eu/bitstream/10419/186821/1/wp139.pdf</w:t>
+        </w:r>
+      </w:hyperlink>
+      <w:r>
+        <w:t xml:space="preserve">. </w:t>
+      </w:r>
+      <w:r>
+        <w:br/>
+      </w:r>
+      <w:r>
+        <w:rPr>
+          <w:b/>
+          <w:bCs/>
+        </w:rPr>
+        <w:t xml:space="preserve">=&gt; Citation for </w:t>
+      </w:r>
+      <w:r>
+        <w:rPr>
+          <w:b/>
+          <w:bCs/>
+        </w:rPr>
+        <w:t>monetary policy and stock returns</w:t>
+      </w:r>
+    </w:p>
+    <w:p>
+      <w:pPr>
+        <w:pStyle w:val="Fliesstext1"/>
+      </w:pPr>
+    </w:p>
+    <w:p>
+      <w:pPr>
+        <w:pStyle w:val="Fliesstext1"/>
+        <w:ind w:left="851" w:hanging="851"/>
+      </w:pPr>
+      <w:proofErr w:type="spellStart"/>
+      <w:r>
+        <w:t>Kohout</w:t>
+      </w:r>
+      <w:proofErr w:type="spellEnd"/>
+      <w:r>
+        <w:t xml:space="preserve">, P. </w:t>
+      </w:r>
+      <w:r>
+        <w:t xml:space="preserve">(2010) </w:t>
+      </w:r>
+      <w:proofErr w:type="spellStart"/>
+      <w:r>
+        <w:t>Investiční</w:t>
+      </w:r>
+      <w:proofErr w:type="spellEnd"/>
+      <w:r>
+        <w:t xml:space="preserve"> </w:t>
+      </w:r>
+      <w:proofErr w:type="spellStart"/>
+      <w:r>
+        <w:t>strategie</w:t>
+      </w:r>
+      <w:proofErr w:type="spellEnd"/>
+      <w:r>
+        <w:t xml:space="preserve"> pro </w:t>
+      </w:r>
+      <w:proofErr w:type="spellStart"/>
+      <w:r>
+        <w:t>třetí</w:t>
+      </w:r>
+      <w:proofErr w:type="spellEnd"/>
+      <w:r>
+        <w:t xml:space="preserve"> </w:t>
+      </w:r>
+      <w:proofErr w:type="spellStart"/>
+      <w:r>
+        <w:t>tisíciletí</w:t>
+      </w:r>
+      <w:proofErr w:type="spellEnd"/>
+      <w:r>
+        <w:t xml:space="preserve">. 6. </w:t>
+      </w:r>
+      <w:proofErr w:type="spellStart"/>
+      <w:r>
+        <w:t>vyd</w:t>
+      </w:r>
+      <w:proofErr w:type="spellEnd"/>
+      <w:r>
+        <w:t xml:space="preserve">. Praha: </w:t>
+      </w:r>
+      <w:proofErr w:type="spellStart"/>
+      <w:r>
+        <w:t>Grada</w:t>
+      </w:r>
+      <w:proofErr w:type="spellEnd"/>
+      <w:r>
+        <w:t xml:space="preserve"> Publishing</w:t>
+      </w:r>
+      <w:r>
+        <w:t xml:space="preserve"> </w:t>
+      </w:r>
+      <w:r>
+        <w:t>2010. ISBN: 978-80-247-3315-9.</w:t>
+      </w:r>
+      <w:r>
+        <w:br/>
+      </w:r>
+      <w:r>
+        <w:rPr>
+          <w:b/>
+          <w:bCs/>
+        </w:rPr>
+        <w:t xml:space="preserve">=&gt; Citation for </w:t>
+      </w:r>
+      <w:r>
+        <w:rPr>
+          <w:b/>
+          <w:bCs/>
+        </w:rPr>
+        <w:t xml:space="preserve">money supply </w:t>
+      </w:r>
+      <w:r>
+        <w:rPr>
+          <w:b/>
+          <w:bCs/>
+        </w:rPr>
+        <w:t>and stock returns</w:t>
+      </w:r>
+    </w:p>
+    <w:p>
+      <w:pPr>
+        <w:pStyle w:val="Fliesstext1"/>
+        <w:ind w:left="851" w:hanging="851"/>
+      </w:pPr>
+    </w:p>
+    <w:p>
+      <w:pPr>
+        <w:pStyle w:val="Fliesstext1"/>
+        <w:ind w:left="851" w:hanging="851"/>
+      </w:pPr>
+      <w:proofErr w:type="spellStart"/>
+      <w:r>
+        <w:t>Sirucek</w:t>
+      </w:r>
+      <w:proofErr w:type="spellEnd"/>
+      <w:r>
+        <w:t xml:space="preserve">, S. (2012). </w:t>
+      </w:r>
+      <w:r>
+        <w:t>The impact of money supply on stock</w:t>
+      </w:r>
+      <w:r>
+        <w:t xml:space="preserve"> </w:t>
+      </w:r>
+      <w:r>
+        <w:t>prices and stock bubbles</w:t>
+      </w:r>
+      <w:r>
+        <w:t xml:space="preserve">. MPRA. </w:t>
+      </w:r>
+      <w:r>
+        <w:br/>
+      </w:r>
+      <w:hyperlink r:id="rId24" w:history="1">
+        <w:r>
+          <w:rPr>
+            <w:rStyle w:val="Hyperlink"/>
+          </w:rPr>
+          <w:t>https://mpra.ub.uni-muenchen.de/40919/1/MPRA_paper_40919.pdf</w:t>
+        </w:r>
+      </w:hyperlink>
+      <w:r>
+        <w:t xml:space="preserve">. </w:t>
+      </w:r>
+      <w:r>
+        <w:br/>
+      </w:r>
+      <w:r>
+        <w:rPr>
+          <w:b/>
+          <w:bCs/>
+        </w:rPr>
+        <w:t>=&gt; Citation for money supply and stock returns</w:t>
+      </w:r>
+    </w:p>
+    <w:p>
+      <w:pPr>
+        <w:pStyle w:val="Fliesstext1"/>
+        <w:ind w:left="851" w:hanging="851"/>
+      </w:pPr>
+    </w:p>
+    <w:p>
+      <w:pPr>
+        <w:pStyle w:val="Fliesstext1"/>
+        <w:ind w:left="851" w:hanging="851"/>
+      </w:pPr>
+    </w:p>
+    <w:p>
+      <w:pPr>
+        <w:pStyle w:val="Fliesstext1"/>
+        <w:ind w:left="851" w:hanging="851"/>
+      </w:pPr>
+    </w:p>
+    <w:p>
+      <w:pPr>
+        <w:pStyle w:val="Fliesstext1"/>
+        <w:ind w:left="851" w:hanging="851"/>
+      </w:pPr>
+    </w:p>
+    <w:p>
+      <w:pPr>
+        <w:pStyle w:val="berschrift1"/>
+      </w:pPr>
+      <w:bookmarkStart w:id="13" w:name="_Toc71286585"/>
+      <w:r>
+        <w:t>Appendix</w:t>
+      </w:r>
+      <w:bookmarkEnd w:id="13"/>
+    </w:p>
+    <w:p>
+      <w:pPr>
+        <w:pStyle w:val="berschrift2"/>
+      </w:pPr>
+      <w:bookmarkStart w:id="14" w:name="_Toc71286586"/>
+      <w:r>
+        <w:t>Declaration of Originality</w:t>
+      </w:r>
+      <w:bookmarkEnd w:id="14"/>
+      <w:r>
+        <w:t xml:space="preserve"> </w:t>
+      </w:r>
+    </w:p>
+    <w:p>
+      <w:pPr>
+        <w:pStyle w:val="Fliesstext1"/>
+        <w:rPr>
+          <w:rFonts w:ascii="Calibri" w:hAnsi="Calibri" w:cs="Calibri"/>
+        </w:rPr>
+      </w:pPr>
+      <w:r>
+        <w:rPr>
+          <w:rFonts w:ascii="Calibri" w:hAnsi="Calibri" w:cs="Calibri"/>
+        </w:rPr>
+        <w:t>﻿</w:t>
+      </w:r>
+    </w:p>
+    <w:p>
+      <w:pPr>
+        <w:pStyle w:val="Fliesstext1"/>
+      </w:pPr>
+      <w:r>
+        <w:t>The undersigned hereby declares that he or she</w:t>
+      </w:r>
+    </w:p>
+    <w:p>
+      <w:pPr>
+        <w:pStyle w:val="Fliesstext1"/>
+        <w:ind w:firstLine="851"/>
+      </w:pPr>
+      <w:r>
+        <w:t>- wrote the work in question independently and without the help of any third party,</w:t>
+      </w:r>
+    </w:p>
+    <w:p>
+      <w:pPr>
+        <w:pStyle w:val="Fliesstext1"/>
+        <w:ind w:firstLine="851"/>
+      </w:pPr>
+      <w:r>
+        <w:t>- has provided all the sources and cited the literature used,</w:t>
+      </w:r>
+    </w:p>
+    <w:p>
+      <w:pPr>
+        <w:pStyle w:val="Fliesstext1"/>
+        <w:ind w:left="851"/>
+      </w:pPr>
+      <w:r>
+        <w:t>- will protect the confidentiality interests of the client and respect the copyright regulations of</w:t>
+      </w:r>
+      <w:r>
+        <w:br/>
+        <w:t xml:space="preserve">  Lucerne University of Applied Sciences and Arts.</w:t>
+      </w:r>
+    </w:p>
+    <w:p>
+      <w:pPr>
+        <w:pStyle w:val="Fliesstext1"/>
+      </w:pPr>
+    </w:p>
+    <w:p>
+      <w:pPr>
+        <w:pStyle w:val="Fliesstext1"/>
+      </w:pPr>
+      <w:r>
+        <w:t>Date and signature</w:t>
+      </w:r>
+    </w:p>
+    <w:p>
+      <w:pPr>
+        <w:pStyle w:val="Fliesstext1"/>
+      </w:pPr>
+    </w:p>
+    <w:p>
+      <w:pPr>
+        <w:pStyle w:val="Fliesstext1"/>
+      </w:pPr>
     </w:p>
     <w:p/>
     <w:p/>
@@ -2736,259 +3824,11 @@
     <w:p/>
     <w:p>
       <w:pPr>
-        <w:pStyle w:val="berschrift1"/>
-      </w:pPr>
-      <w:bookmarkStart w:id="12" w:name="_Toc71286584"/>
-      <w:r>
-        <w:t>Structured and Annotated List of Sources and Literature</w:t>
-      </w:r>
-      <w:bookmarkEnd w:id="12"/>
-      <w:r>
-        <w:t xml:space="preserve"> </w:t>
-      </w:r>
-    </w:p>
-    <w:p>
-      <w:r>
-        <w:t>EXAMPLE:</w:t>
-      </w:r>
-    </w:p>
-    <w:p>
-      <w:pPr>
-        <w:pStyle w:val="Fliesstext1"/>
-        <w:ind w:left="851" w:hanging="851"/>
-      </w:pPr>
-      <w:r>
-        <w:t xml:space="preserve">Arrieta, A. B. et al. (2019). Explainable Artificial Intelligence (XAI): Concepts, Taxonomies, Opportunities and Challenges toward Responsible AI. </w:t>
-      </w:r>
-      <w:proofErr w:type="spellStart"/>
-      <w:r>
-        <w:t>arXiv</w:t>
-      </w:r>
-      <w:proofErr w:type="spellEnd"/>
-      <w:r>
-        <w:t xml:space="preserve">. </w:t>
-      </w:r>
-      <w:r>
-        <w:br/>
-      </w:r>
-      <w:hyperlink r:id="rId22" w:history="1">
-        <w:r>
-          <w:rPr>
-            <w:rStyle w:val="Hyperlink"/>
-          </w:rPr>
-          <w:t>https://arxiv.org/pdf/1910.10045.pdf</w:t>
-        </w:r>
-      </w:hyperlink>
-      <w:r>
-        <w:br/>
-      </w:r>
-      <w:r>
-        <w:rPr>
-          <w:b/>
-          <w:bCs/>
-        </w:rPr>
-        <w:t xml:space="preserve">=&gt; Citation for feature relevance </w:t>
-      </w:r>
-    </w:p>
-    <w:p>
-      <w:pPr>
-        <w:pStyle w:val="Fliesstext1"/>
-        <w:ind w:left="851" w:hanging="851"/>
-      </w:pPr>
-    </w:p>
-    <w:p>
-      <w:pPr>
-        <w:pStyle w:val="Fliesstext1"/>
-        <w:ind w:left="851" w:hanging="851"/>
-      </w:pPr>
-    </w:p>
-    <w:p>
-      <w:pPr>
-        <w:pStyle w:val="Fliesstext1"/>
-        <w:ind w:left="851" w:hanging="851"/>
-      </w:pPr>
-    </w:p>
-    <w:p>
-      <w:pPr>
-        <w:pStyle w:val="Fliesstext1"/>
-        <w:ind w:left="851" w:hanging="851"/>
-      </w:pPr>
-    </w:p>
-    <w:p>
-      <w:pPr>
-        <w:pStyle w:val="Fliesstext1"/>
-        <w:ind w:left="851" w:hanging="851"/>
-      </w:pPr>
-    </w:p>
-    <w:p>
-      <w:pPr>
-        <w:pStyle w:val="Fliesstext1"/>
-        <w:ind w:left="851" w:hanging="851"/>
-      </w:pPr>
-    </w:p>
-    <w:p>
-      <w:pPr>
-        <w:pStyle w:val="Fliesstext1"/>
-        <w:ind w:left="851" w:hanging="851"/>
-      </w:pPr>
-    </w:p>
-    <w:p>
-      <w:pPr>
-        <w:pStyle w:val="Fliesstext1"/>
-        <w:ind w:left="851" w:hanging="851"/>
-      </w:pPr>
-    </w:p>
-    <w:p>
-      <w:pPr>
-        <w:pStyle w:val="Fliesstext1"/>
-        <w:ind w:left="851" w:hanging="851"/>
-      </w:pPr>
-    </w:p>
-    <w:p>
-      <w:pPr>
-        <w:pStyle w:val="Fliesstext1"/>
-        <w:ind w:left="851" w:hanging="851"/>
-      </w:pPr>
-    </w:p>
-    <w:p>
-      <w:pPr>
-        <w:pStyle w:val="Fliesstext1"/>
-        <w:ind w:left="851" w:hanging="851"/>
-      </w:pPr>
-    </w:p>
-    <w:p>
-      <w:pPr>
-        <w:pStyle w:val="Fliesstext1"/>
-        <w:ind w:left="851" w:hanging="851"/>
-      </w:pPr>
-    </w:p>
-    <w:p>
-      <w:pPr>
-        <w:pStyle w:val="berschrift1"/>
-      </w:pPr>
-      <w:bookmarkStart w:id="13" w:name="_Toc71286585"/>
-      <w:r>
-        <w:lastRenderedPageBreak/>
-        <w:t>Appendix</w:t>
-      </w:r>
-      <w:bookmarkEnd w:id="13"/>
-    </w:p>
-    <w:p>
-      <w:pPr>
-        <w:pStyle w:val="berschrift2"/>
-      </w:pPr>
-      <w:bookmarkStart w:id="14" w:name="_Toc71286586"/>
-      <w:r>
-        <w:t>Declaration of Originality</w:t>
-      </w:r>
-      <w:bookmarkEnd w:id="14"/>
-      <w:r>
-        <w:t xml:space="preserve"> </w:t>
-      </w:r>
-    </w:p>
-    <w:p>
-      <w:pPr>
-        <w:pStyle w:val="Fliesstext1"/>
-        <w:rPr>
-          <w:rFonts w:ascii="Calibri" w:hAnsi="Calibri" w:cs="Calibri"/>
-        </w:rPr>
-      </w:pPr>
-      <w:r>
-        <w:rPr>
-          <w:rFonts w:ascii="Calibri" w:hAnsi="Calibri" w:cs="Calibri"/>
-        </w:rPr>
-        <w:t>﻿</w:t>
-      </w:r>
-    </w:p>
-    <w:p>
-      <w:pPr>
-        <w:pStyle w:val="Fliesstext1"/>
-      </w:pPr>
-      <w:r>
-        <w:t>The undersigned hereby declares that he or she</w:t>
-      </w:r>
-    </w:p>
-    <w:p>
-      <w:pPr>
-        <w:pStyle w:val="Fliesstext1"/>
-        <w:ind w:firstLine="851"/>
-      </w:pPr>
-      <w:r>
-        <w:t>- wrote the work in question independently and without the help of any third party,</w:t>
-      </w:r>
-    </w:p>
-    <w:p>
-      <w:pPr>
-        <w:pStyle w:val="Fliesstext1"/>
-        <w:ind w:firstLine="851"/>
-      </w:pPr>
-      <w:r>
-        <w:t>- has provided all the sources and cited the literature used,</w:t>
-      </w:r>
-    </w:p>
-    <w:p>
-      <w:pPr>
-        <w:pStyle w:val="Fliesstext1"/>
-        <w:ind w:left="851"/>
-      </w:pPr>
-      <w:r>
-        <w:t>- will protect the confidentiality interests of the client and respect the copyright regulations of</w:t>
-      </w:r>
-      <w:r>
-        <w:br/>
-        <w:t xml:space="preserve">  Lucerne University of Applied Sciences and Arts.</w:t>
-      </w:r>
-    </w:p>
-    <w:p>
-      <w:pPr>
-        <w:pStyle w:val="Fliesstext1"/>
-      </w:pPr>
-    </w:p>
-    <w:p>
-      <w:pPr>
-        <w:pStyle w:val="Fliesstext1"/>
-      </w:pPr>
-      <w:r>
-        <w:t>Date and signature</w:t>
-      </w:r>
-    </w:p>
-    <w:p>
-      <w:pPr>
-        <w:pStyle w:val="Fliesstext1"/>
-      </w:pPr>
-    </w:p>
-    <w:p>
-      <w:pPr>
-        <w:pStyle w:val="Fliesstext1"/>
-      </w:pPr>
-    </w:p>
-    <w:p/>
-    <w:p/>
-    <w:p/>
-    <w:p/>
-    <w:p/>
-    <w:p/>
-    <w:p/>
-    <w:p/>
-    <w:p/>
-    <w:p/>
-    <w:p/>
-    <w:p/>
-    <w:p/>
-    <w:p/>
-    <w:p/>
-    <w:p/>
-    <w:p/>
-    <w:p/>
-    <w:p/>
-    <w:p/>
-    <w:p>
-      <w:pPr>
         <w:contextualSpacing/>
       </w:pPr>
     </w:p>
     <w:sectPr>
-      <w:headerReference w:type="default" r:id="rId23"/>
+      <w:headerReference w:type="default" r:id="rId25"/>
       <w:pgSz w:w="11906" w:h="16838"/>
       <w:pgMar w:top="2296" w:right="1202" w:bottom="1633" w:left="1899" w:header="567" w:footer="709" w:gutter="0"/>
       <w:cols w:space="708"/>
@@ -4882,6 +5722,95 @@
     </w:lvl>
   </w:abstractNum>
   <w:abstractNum w:abstractNumId="13" w15:restartNumberingAfterBreak="0">
+    <w:nsid w:val="4C743073"/>
+    <w:multiLevelType w:val="hybridMultilevel"/>
+    <w:tmpl w:val="10A4C1AA"/>
+    <w:lvl w:ilvl="0" w:tplc="04070011">
+      <w:start w:val="1"/>
+      <w:numFmt w:val="decimal"/>
+      <w:lvlText w:val="%1)"/>
+      <w:lvlJc w:val="left"/>
+      <w:pPr>
+        <w:ind w:left="720" w:hanging="360"/>
+      </w:pPr>
+      <w:rPr>
+        <w:rFonts w:hint="default"/>
+      </w:rPr>
+    </w:lvl>
+    <w:lvl w:ilvl="1" w:tplc="04070019" w:tentative="1">
+      <w:start w:val="1"/>
+      <w:numFmt w:val="lowerLetter"/>
+      <w:lvlText w:val="%2."/>
+      <w:lvlJc w:val="left"/>
+      <w:pPr>
+        <w:ind w:left="1440" w:hanging="360"/>
+      </w:pPr>
+    </w:lvl>
+    <w:lvl w:ilvl="2" w:tplc="0407001B" w:tentative="1">
+      <w:start w:val="1"/>
+      <w:numFmt w:val="lowerRoman"/>
+      <w:lvlText w:val="%3."/>
+      <w:lvlJc w:val="right"/>
+      <w:pPr>
+        <w:ind w:left="2160" w:hanging="180"/>
+      </w:pPr>
+    </w:lvl>
+    <w:lvl w:ilvl="3" w:tplc="0407000F" w:tentative="1">
+      <w:start w:val="1"/>
+      <w:numFmt w:val="decimal"/>
+      <w:lvlText w:val="%4."/>
+      <w:lvlJc w:val="left"/>
+      <w:pPr>
+        <w:ind w:left="2880" w:hanging="360"/>
+      </w:pPr>
+    </w:lvl>
+    <w:lvl w:ilvl="4" w:tplc="04070019" w:tentative="1">
+      <w:start w:val="1"/>
+      <w:numFmt w:val="lowerLetter"/>
+      <w:lvlText w:val="%5."/>
+      <w:lvlJc w:val="left"/>
+      <w:pPr>
+        <w:ind w:left="3600" w:hanging="360"/>
+      </w:pPr>
+    </w:lvl>
+    <w:lvl w:ilvl="5" w:tplc="0407001B" w:tentative="1">
+      <w:start w:val="1"/>
+      <w:numFmt w:val="lowerRoman"/>
+      <w:lvlText w:val="%6."/>
+      <w:lvlJc w:val="right"/>
+      <w:pPr>
+        <w:ind w:left="4320" w:hanging="180"/>
+      </w:pPr>
+    </w:lvl>
+    <w:lvl w:ilvl="6" w:tplc="0407000F" w:tentative="1">
+      <w:start w:val="1"/>
+      <w:numFmt w:val="decimal"/>
+      <w:lvlText w:val="%7."/>
+      <w:lvlJc w:val="left"/>
+      <w:pPr>
+        <w:ind w:left="5040" w:hanging="360"/>
+      </w:pPr>
+    </w:lvl>
+    <w:lvl w:ilvl="7" w:tplc="04070019" w:tentative="1">
+      <w:start w:val="1"/>
+      <w:numFmt w:val="lowerLetter"/>
+      <w:lvlText w:val="%8."/>
+      <w:lvlJc w:val="left"/>
+      <w:pPr>
+        <w:ind w:left="5760" w:hanging="360"/>
+      </w:pPr>
+    </w:lvl>
+    <w:lvl w:ilvl="8" w:tplc="0407001B" w:tentative="1">
+      <w:start w:val="1"/>
+      <w:numFmt w:val="lowerRoman"/>
+      <w:lvlText w:val="%9."/>
+      <w:lvlJc w:val="right"/>
+      <w:pPr>
+        <w:ind w:left="6480" w:hanging="180"/>
+      </w:pPr>
+    </w:lvl>
+  </w:abstractNum>
+  <w:abstractNum w:abstractNumId="14" w15:restartNumberingAfterBreak="0">
     <w:nsid w:val="53273701"/>
     <w:multiLevelType w:val="multilevel"/>
     <w:tmpl w:val="DF6A9DAE"/>
@@ -4994,7 +5923,7 @@
       </w:rPr>
     </w:lvl>
   </w:abstractNum>
-  <w:abstractNum w:abstractNumId="14" w15:restartNumberingAfterBreak="0">
+  <w:abstractNum w:abstractNumId="15" w15:restartNumberingAfterBreak="0">
     <w:nsid w:val="576A43B3"/>
     <w:multiLevelType w:val="hybridMultilevel"/>
     <w:tmpl w:val="2AB825DE"/>
@@ -5083,7 +6012,7 @@
       </w:pPr>
     </w:lvl>
   </w:abstractNum>
-  <w:abstractNum w:abstractNumId="15" w15:restartNumberingAfterBreak="0">
+  <w:abstractNum w:abstractNumId="16" w15:restartNumberingAfterBreak="0">
     <w:nsid w:val="5C056D3C"/>
     <w:multiLevelType w:val="multilevel"/>
     <w:tmpl w:val="C26EA928"/>
@@ -5196,7 +6125,7 @@
       </w:rPr>
     </w:lvl>
   </w:abstractNum>
-  <w:abstractNum w:abstractNumId="16" w15:restartNumberingAfterBreak="0">
+  <w:abstractNum w:abstractNumId="17" w15:restartNumberingAfterBreak="0">
     <w:nsid w:val="5C8179EB"/>
     <w:multiLevelType w:val="hybridMultilevel"/>
     <w:tmpl w:val="97285BDE"/>
@@ -5285,7 +6214,7 @@
       </w:pPr>
     </w:lvl>
   </w:abstractNum>
-  <w:abstractNum w:abstractNumId="17" w15:restartNumberingAfterBreak="0">
+  <w:abstractNum w:abstractNumId="18" w15:restartNumberingAfterBreak="0">
     <w:nsid w:val="665F05C5"/>
     <w:multiLevelType w:val="multilevel"/>
     <w:tmpl w:val="0442CA92"/>
@@ -5398,7 +6327,7 @@
       </w:rPr>
     </w:lvl>
   </w:abstractNum>
-  <w:abstractNum w:abstractNumId="18" w15:restartNumberingAfterBreak="0">
+  <w:abstractNum w:abstractNumId="19" w15:restartNumberingAfterBreak="0">
     <w:nsid w:val="6B600405"/>
     <w:multiLevelType w:val="hybridMultilevel"/>
     <w:tmpl w:val="84E23DD4"/>
@@ -5487,7 +6416,7 @@
       </w:pPr>
     </w:lvl>
   </w:abstractNum>
-  <w:abstractNum w:abstractNumId="19" w15:restartNumberingAfterBreak="0">
+  <w:abstractNum w:abstractNumId="20" w15:restartNumberingAfterBreak="0">
     <w:nsid w:val="6BB66B7F"/>
     <w:multiLevelType w:val="multilevel"/>
     <w:tmpl w:val="629C874C"/>
@@ -5600,7 +6529,7 @@
       </w:rPr>
     </w:lvl>
   </w:abstractNum>
-  <w:abstractNum w:abstractNumId="20" w15:restartNumberingAfterBreak="0">
+  <w:abstractNum w:abstractNumId="21" w15:restartNumberingAfterBreak="0">
     <w:nsid w:val="7ADC1B1C"/>
     <w:multiLevelType w:val="multilevel"/>
     <w:tmpl w:val="682E2A62"/>
@@ -5742,7 +6671,7 @@
       </w:rPr>
     </w:lvl>
   </w:abstractNum>
-  <w:abstractNum w:abstractNumId="21" w15:restartNumberingAfterBreak="0">
+  <w:abstractNum w:abstractNumId="22" w15:restartNumberingAfterBreak="0">
     <w:nsid w:val="7C80088F"/>
     <w:multiLevelType w:val="hybridMultilevel"/>
     <w:tmpl w:val="84E23DD4"/>
@@ -5831,7 +6760,7 @@
       </w:pPr>
     </w:lvl>
   </w:abstractNum>
-  <w:abstractNum w:abstractNumId="22" w15:restartNumberingAfterBreak="0">
+  <w:abstractNum w:abstractNumId="23" w15:restartNumberingAfterBreak="0">
     <w:nsid w:val="7F326723"/>
     <w:multiLevelType w:val="multilevel"/>
     <w:tmpl w:val="BB7AD2AA"/>
@@ -5977,7 +6906,7 @@
     </w:lvl>
   </w:abstractNum>
   <w:num w:numId="1">
-    <w:abstractNumId w:val="20"/>
+    <w:abstractNumId w:val="21"/>
   </w:num>
   <w:num w:numId="2">
     <w:abstractNumId w:val="11"/>
@@ -5986,7 +6915,7 @@
     <w:abstractNumId w:val="8"/>
   </w:num>
   <w:num w:numId="4">
-    <w:abstractNumId w:val="22"/>
+    <w:abstractNumId w:val="23"/>
   </w:num>
   <w:num w:numId="5">
     <w:abstractNumId w:val="0"/>
@@ -6013,10 +6942,10 @@
     <w:abstractNumId w:val="0"/>
   </w:num>
   <w:num w:numId="13">
-    <w:abstractNumId w:val="21"/>
+    <w:abstractNumId w:val="22"/>
   </w:num>
   <w:num w:numId="14">
-    <w:abstractNumId w:val="18"/>
+    <w:abstractNumId w:val="19"/>
   </w:num>
   <w:num w:numId="15">
     <w:abstractNumId w:val="6"/>
@@ -6025,13 +6954,13 @@
     <w:abstractNumId w:val="12"/>
   </w:num>
   <w:num w:numId="17">
-    <w:abstractNumId w:val="16"/>
+    <w:abstractNumId w:val="17"/>
   </w:num>
   <w:num w:numId="18">
     <w:abstractNumId w:val="10"/>
   </w:num>
   <w:num w:numId="19">
-    <w:abstractNumId w:val="14"/>
+    <w:abstractNumId w:val="15"/>
   </w:num>
   <w:num w:numId="20">
     <w:abstractNumId w:val="7"/>
@@ -6043,25 +6972,28 @@
     <w:abstractNumId w:val="9"/>
   </w:num>
   <w:num w:numId="23">
-    <w:abstractNumId w:val="15"/>
+    <w:abstractNumId w:val="16"/>
   </w:num>
   <w:num w:numId="24">
-    <w:abstractNumId w:val="13"/>
+    <w:abstractNumId w:val="14"/>
   </w:num>
   <w:num w:numId="25">
     <w:abstractNumId w:val="5"/>
   </w:num>
   <w:num w:numId="26">
-    <w:abstractNumId w:val="19"/>
+    <w:abstractNumId w:val="20"/>
   </w:num>
   <w:num w:numId="27">
     <w:abstractNumId w:val="4"/>
   </w:num>
   <w:num w:numId="28">
-    <w:abstractNumId w:val="17"/>
+    <w:abstractNumId w:val="18"/>
   </w:num>
   <w:num w:numId="29">
     <w:abstractNumId w:val="2"/>
+  </w:num>
+  <w:num w:numId="30">
+    <w:abstractNumId w:val="13"/>
   </w:num>
 </w:numbering>
 </file>
@@ -6578,7 +7510,6 @@
   <w:style w:type="character" w:default="1" w:styleId="Absatz-Standardschriftart">
     <w:name w:val="Default Paragraph Font"/>
     <w:uiPriority w:val="1"/>
-    <w:semiHidden/>
     <w:unhideWhenUsed/>
   </w:style>
   <w:style w:type="table" w:default="1" w:styleId="NormaleTabelle">

</xml_diff>